<commit_message>
00:01 DirectX12 Initialize KKH
</commit_message>
<xml_diff>
--- a/Common/190401_190405/DX12_KKH.docx
+++ b/Common/190401_190405/DX12_KKH.docx
@@ -6,7 +6,7 @@
       <w:pPr>
         <w:spacing w:line="240" w:lineRule="auto"/>
         <w:rPr>
-          <w:rFonts w:ascii="바탕체" w:eastAsia="바탕체" w:hAnsi="바탕체" w:hint="eastAsia"/>
+          <w:rFonts w:ascii="바탕체" w:eastAsia="바탕체" w:hAnsi="바탕체"/>
           <w:b/>
           <w:sz w:val="26"/>
           <w:szCs w:val="26"/>
@@ -44,16 +44,16 @@
       <w:pPr>
         <w:spacing w:line="240" w:lineRule="auto"/>
         <w:rPr>
-          <w:rFonts w:ascii="바탕체" w:eastAsia="바탕체" w:hAnsi="바탕체" w:hint="eastAsia"/>
-          <w:sz w:val="22"/>
-        </w:rPr>
-      </w:pPr>
-    </w:p>
-    <w:p>
-      <w:pPr>
-        <w:spacing w:line="240" w:lineRule="auto"/>
-        <w:rPr>
-          <w:rFonts w:ascii="바탕체" w:eastAsia="바탕체" w:hAnsi="바탕체" w:hint="eastAsia"/>
+          <w:rFonts w:ascii="바탕체" w:eastAsia="바탕체" w:hAnsi="바탕체"/>
+          <w:sz w:val="22"/>
+        </w:rPr>
+      </w:pPr>
+    </w:p>
+    <w:p>
+      <w:pPr>
+        <w:spacing w:line="240" w:lineRule="auto"/>
+        <w:rPr>
+          <w:rFonts w:ascii="바탕체" w:eastAsia="바탕체" w:hAnsi="바탕체"/>
           <w:b/>
           <w:sz w:val="22"/>
         </w:rPr>
@@ -71,7 +71,7 @@
       <w:pPr>
         <w:spacing w:line="240" w:lineRule="auto"/>
         <w:rPr>
-          <w:rFonts w:ascii="바탕체" w:eastAsia="바탕체" w:hAnsi="바탕체" w:hint="eastAsia"/>
+          <w:rFonts w:ascii="바탕체" w:eastAsia="바탕체" w:hAnsi="바탕체"/>
           <w:sz w:val="22"/>
         </w:rPr>
       </w:pPr>
@@ -87,7 +87,7 @@
       <w:pPr>
         <w:spacing w:line="240" w:lineRule="auto"/>
         <w:rPr>
-          <w:rFonts w:ascii="바탕체" w:eastAsia="바탕체" w:hAnsi="바탕체" w:hint="eastAsia"/>
+          <w:rFonts w:ascii="바탕체" w:eastAsia="바탕체" w:hAnsi="바탕체"/>
           <w:sz w:val="22"/>
         </w:rPr>
       </w:pPr>
@@ -103,39 +103,87 @@
       <w:pPr>
         <w:spacing w:line="240" w:lineRule="auto"/>
         <w:rPr>
-          <w:rFonts w:ascii="바탕체" w:eastAsia="바탕체" w:hAnsi="바탕체" w:hint="eastAsia"/>
-          <w:sz w:val="22"/>
-        </w:rPr>
-      </w:pPr>
-      <w:r>
-        <w:rPr>
-          <w:rFonts w:ascii="바탕체" w:eastAsia="바탕체" w:hAnsi="바탕체" w:hint="eastAsia"/>
-          <w:sz w:val="22"/>
-        </w:rPr>
-        <w:t>3. 4X MSAA(Multisample anti-aliasing) 품질 수준 지원 여부 점검.</w:t>
-      </w:r>
-    </w:p>
-    <w:p>
-      <w:pPr>
-        <w:spacing w:line="240" w:lineRule="auto"/>
-        <w:rPr>
-          <w:rFonts w:ascii="바탕체" w:eastAsia="바탕체" w:hAnsi="바탕체" w:hint="eastAsia"/>
-          <w:sz w:val="22"/>
-        </w:rPr>
-      </w:pPr>
-      <w:r>
-        <w:rPr>
-          <w:rFonts w:ascii="바탕체" w:eastAsia="바탕체" w:hAnsi="바탕체" w:hint="eastAsia"/>
-          <w:sz w:val="22"/>
-        </w:rPr>
-        <w:t>4. 명령 대기열, 명령 목록 할당자, 주 명령 목록 생성</w:t>
-      </w:r>
-    </w:p>
-    <w:p>
-      <w:pPr>
-        <w:spacing w:line="240" w:lineRule="auto"/>
-        <w:rPr>
-          <w:rFonts w:ascii="바탕체" w:eastAsia="바탕체" w:hAnsi="바탕체" w:hint="eastAsia"/>
+          <w:rFonts w:ascii="바탕체" w:eastAsia="바탕체" w:hAnsi="바탕체"/>
+          <w:sz w:val="22"/>
+        </w:rPr>
+      </w:pPr>
+      <w:r>
+        <w:rPr>
+          <w:rFonts w:ascii="바탕체" w:eastAsia="바탕체" w:hAnsi="바탕체" w:hint="eastAsia"/>
+          <w:sz w:val="22"/>
+        </w:rPr>
+        <w:t>3. 4X MSAA(</w:t>
+      </w:r>
+      <w:proofErr w:type="spellStart"/>
+      <w:r>
+        <w:rPr>
+          <w:rFonts w:ascii="바탕체" w:eastAsia="바탕체" w:hAnsi="바탕체" w:hint="eastAsia"/>
+          <w:sz w:val="22"/>
+        </w:rPr>
+        <w:t>Multisample</w:t>
+      </w:r>
+      <w:proofErr w:type="spellEnd"/>
+      <w:r>
+        <w:rPr>
+          <w:rFonts w:ascii="바탕체" w:eastAsia="바탕체" w:hAnsi="바탕체" w:hint="eastAsia"/>
+          <w:sz w:val="22"/>
+        </w:rPr>
+        <w:t xml:space="preserve"> anti-aliasing) 품질 수준 지원 여부 점검.</w:t>
+      </w:r>
+    </w:p>
+    <w:p>
+      <w:pPr>
+        <w:spacing w:line="240" w:lineRule="auto"/>
+        <w:rPr>
+          <w:rFonts w:ascii="바탕체" w:eastAsia="바탕체" w:hAnsi="바탕체"/>
+          <w:sz w:val="22"/>
+        </w:rPr>
+      </w:pPr>
+      <w:r>
+        <w:rPr>
+          <w:rFonts w:ascii="바탕체" w:eastAsia="바탕체" w:hAnsi="바탕체" w:hint="eastAsia"/>
+          <w:sz w:val="22"/>
+        </w:rPr>
+        <w:t xml:space="preserve">4. 명령 </w:t>
+      </w:r>
+      <w:proofErr w:type="spellStart"/>
+      <w:r>
+        <w:rPr>
+          <w:rFonts w:ascii="바탕체" w:eastAsia="바탕체" w:hAnsi="바탕체" w:hint="eastAsia"/>
+          <w:sz w:val="22"/>
+        </w:rPr>
+        <w:t>대기열</w:t>
+      </w:r>
+      <w:proofErr w:type="spellEnd"/>
+      <w:r>
+        <w:rPr>
+          <w:rFonts w:ascii="바탕체" w:eastAsia="바탕체" w:hAnsi="바탕체" w:hint="eastAsia"/>
+          <w:sz w:val="22"/>
+        </w:rPr>
+        <w:t xml:space="preserve">, 명령 목록 </w:t>
+      </w:r>
+      <w:proofErr w:type="spellStart"/>
+      <w:r>
+        <w:rPr>
+          <w:rFonts w:ascii="바탕체" w:eastAsia="바탕체" w:hAnsi="바탕체" w:hint="eastAsia"/>
+          <w:sz w:val="22"/>
+        </w:rPr>
+        <w:t>할당자</w:t>
+      </w:r>
+      <w:proofErr w:type="spellEnd"/>
+      <w:r>
+        <w:rPr>
+          <w:rFonts w:ascii="바탕체" w:eastAsia="바탕체" w:hAnsi="바탕체" w:hint="eastAsia"/>
+          <w:sz w:val="22"/>
+        </w:rPr>
+        <w:t>, 주 명령 목록 생성</w:t>
+      </w:r>
+    </w:p>
+    <w:p>
+      <w:pPr>
+        <w:spacing w:line="240" w:lineRule="auto"/>
+        <w:rPr>
+          <w:rFonts w:ascii="바탕체" w:eastAsia="바탕체" w:hAnsi="바탕체"/>
           <w:sz w:val="22"/>
         </w:rPr>
       </w:pPr>
@@ -151,80 +199,160 @@
       <w:pPr>
         <w:spacing w:line="240" w:lineRule="auto"/>
         <w:rPr>
-          <w:rFonts w:ascii="바탕체" w:eastAsia="바탕체" w:hAnsi="바탕체" w:hint="eastAsia"/>
-          <w:sz w:val="22"/>
-        </w:rPr>
-      </w:pPr>
-      <w:r>
-        <w:rPr>
-          <w:rFonts w:ascii="바탕체" w:eastAsia="바탕체" w:hAnsi="바탕체" w:hint="eastAsia"/>
-          <w:sz w:val="22"/>
-        </w:rPr>
-        <w:t>6. 필요한 서술자 힙들을 생성.</w:t>
-      </w:r>
-    </w:p>
-    <w:p>
-      <w:pPr>
-        <w:spacing w:line="240" w:lineRule="auto"/>
-        <w:rPr>
-          <w:rFonts w:ascii="바탕체" w:eastAsia="바탕체" w:hAnsi="바탕체" w:hint="eastAsia"/>
-          <w:sz w:val="22"/>
-        </w:rPr>
-      </w:pPr>
-      <w:r>
-        <w:rPr>
-          <w:rFonts w:ascii="바탕체" w:eastAsia="바탕체" w:hAnsi="바탕체" w:hint="eastAsia"/>
-          <w:sz w:val="22"/>
-        </w:rPr>
-        <w:t>7. 후면 버퍼의 크기 설정, 후면 버퍼에 대한 렌더 대상 뷰 생성.</w:t>
-      </w:r>
-    </w:p>
-    <w:p>
-      <w:pPr>
-        <w:spacing w:line="240" w:lineRule="auto"/>
-        <w:rPr>
-          <w:rFonts w:ascii="바탕체" w:eastAsia="바탕체" w:hAnsi="바탕체" w:hint="eastAsia"/>
-          <w:sz w:val="22"/>
-        </w:rPr>
-      </w:pPr>
-      <w:r>
-        <w:rPr>
-          <w:rFonts w:ascii="바탕체" w:eastAsia="바탕체" w:hAnsi="바탕체" w:hint="eastAsia"/>
-          <w:sz w:val="22"/>
-        </w:rPr>
-        <w:t>8. 깊이-스텐실 버퍼 생성, 연관된 깊이-스텐실 뷰 생성.</w:t>
-      </w:r>
-    </w:p>
-    <w:p>
-      <w:pPr>
-        <w:spacing w:line="240" w:lineRule="auto"/>
-        <w:rPr>
-          <w:rFonts w:ascii="바탕체" w:eastAsia="바탕체" w:hAnsi="바탕체" w:hint="eastAsia"/>
-          <w:sz w:val="22"/>
-        </w:rPr>
-      </w:pPr>
-      <w:r>
-        <w:rPr>
-          <w:rFonts w:ascii="바탕체" w:eastAsia="바탕체" w:hAnsi="바탕체" w:hint="eastAsia"/>
-          <w:sz w:val="22"/>
-        </w:rPr>
-        <w:t>9. 뷰 포트와 가위 판정용 사각형 설정.</w:t>
-      </w:r>
-    </w:p>
-    <w:p>
-      <w:pPr>
-        <w:spacing w:line="240" w:lineRule="auto"/>
-        <w:rPr>
-          <w:rFonts w:ascii="바탕체" w:eastAsia="바탕체" w:hAnsi="바탕체" w:hint="eastAsia"/>
-          <w:sz w:val="22"/>
-        </w:rPr>
-      </w:pPr>
-    </w:p>
-    <w:p>
-      <w:pPr>
-        <w:spacing w:line="240" w:lineRule="auto"/>
-        <w:rPr>
-          <w:rFonts w:ascii="바탕체" w:eastAsia="바탕체" w:hAnsi="바탕체" w:hint="eastAsia"/>
+          <w:rFonts w:ascii="바탕체" w:eastAsia="바탕체" w:hAnsi="바탕체"/>
+          <w:sz w:val="22"/>
+        </w:rPr>
+      </w:pPr>
+      <w:r>
+        <w:rPr>
+          <w:rFonts w:ascii="바탕체" w:eastAsia="바탕체" w:hAnsi="바탕체" w:hint="eastAsia"/>
+          <w:sz w:val="22"/>
+        </w:rPr>
+        <w:t xml:space="preserve">6. 필요한 서술자 </w:t>
+      </w:r>
+      <w:proofErr w:type="spellStart"/>
+      <w:r>
+        <w:rPr>
+          <w:rFonts w:ascii="바탕체" w:eastAsia="바탕체" w:hAnsi="바탕체" w:hint="eastAsia"/>
+          <w:sz w:val="22"/>
+        </w:rPr>
+        <w:t>힙들을</w:t>
+      </w:r>
+      <w:proofErr w:type="spellEnd"/>
+      <w:r>
+        <w:rPr>
+          <w:rFonts w:ascii="바탕체" w:eastAsia="바탕체" w:hAnsi="바탕체" w:hint="eastAsia"/>
+          <w:sz w:val="22"/>
+        </w:rPr>
+        <w:t xml:space="preserve"> 생성.</w:t>
+      </w:r>
+    </w:p>
+    <w:p>
+      <w:pPr>
+        <w:spacing w:line="240" w:lineRule="auto"/>
+        <w:rPr>
+          <w:rFonts w:ascii="바탕체" w:eastAsia="바탕체" w:hAnsi="바탕체"/>
+          <w:sz w:val="22"/>
+        </w:rPr>
+      </w:pPr>
+      <w:r>
+        <w:rPr>
+          <w:rFonts w:ascii="바탕체" w:eastAsia="바탕체" w:hAnsi="바탕체" w:hint="eastAsia"/>
+          <w:sz w:val="22"/>
+        </w:rPr>
+        <w:t xml:space="preserve">7. 후면 버퍼의 크기 설정, 후면 버퍼에 대한 </w:t>
+      </w:r>
+      <w:proofErr w:type="spellStart"/>
+      <w:r>
+        <w:rPr>
+          <w:rFonts w:ascii="바탕체" w:eastAsia="바탕체" w:hAnsi="바탕체" w:hint="eastAsia"/>
+          <w:sz w:val="22"/>
+        </w:rPr>
+        <w:t>렌더</w:t>
+      </w:r>
+      <w:proofErr w:type="spellEnd"/>
+      <w:r>
+        <w:rPr>
+          <w:rFonts w:ascii="바탕체" w:eastAsia="바탕체" w:hAnsi="바탕체" w:hint="eastAsia"/>
+          <w:sz w:val="22"/>
+        </w:rPr>
+        <w:t xml:space="preserve"> 대상 </w:t>
+      </w:r>
+      <w:proofErr w:type="spellStart"/>
+      <w:r>
+        <w:rPr>
+          <w:rFonts w:ascii="바탕체" w:eastAsia="바탕체" w:hAnsi="바탕체" w:hint="eastAsia"/>
+          <w:sz w:val="22"/>
+        </w:rPr>
+        <w:t>뷰</w:t>
+      </w:r>
+      <w:proofErr w:type="spellEnd"/>
+      <w:r>
+        <w:rPr>
+          <w:rFonts w:ascii="바탕체" w:eastAsia="바탕체" w:hAnsi="바탕체" w:hint="eastAsia"/>
+          <w:sz w:val="22"/>
+        </w:rPr>
+        <w:t xml:space="preserve"> 생성.</w:t>
+      </w:r>
+    </w:p>
+    <w:p>
+      <w:pPr>
+        <w:spacing w:line="240" w:lineRule="auto"/>
+        <w:rPr>
+          <w:rFonts w:ascii="바탕체" w:eastAsia="바탕체" w:hAnsi="바탕체"/>
+          <w:sz w:val="22"/>
+        </w:rPr>
+      </w:pPr>
+      <w:r>
+        <w:rPr>
+          <w:rFonts w:ascii="바탕체" w:eastAsia="바탕체" w:hAnsi="바탕체" w:hint="eastAsia"/>
+          <w:sz w:val="22"/>
+        </w:rPr>
+        <w:t xml:space="preserve">8. 깊이-스텐실 버퍼 생성, 연관된 깊이-스텐실 </w:t>
+      </w:r>
+      <w:proofErr w:type="spellStart"/>
+      <w:r>
+        <w:rPr>
+          <w:rFonts w:ascii="바탕체" w:eastAsia="바탕체" w:hAnsi="바탕체" w:hint="eastAsia"/>
+          <w:sz w:val="22"/>
+        </w:rPr>
+        <w:t>뷰</w:t>
+      </w:r>
+      <w:proofErr w:type="spellEnd"/>
+      <w:r>
+        <w:rPr>
+          <w:rFonts w:ascii="바탕체" w:eastAsia="바탕체" w:hAnsi="바탕체" w:hint="eastAsia"/>
+          <w:sz w:val="22"/>
+        </w:rPr>
+        <w:t xml:space="preserve"> 생성.</w:t>
+      </w:r>
+    </w:p>
+    <w:p>
+      <w:pPr>
+        <w:spacing w:line="240" w:lineRule="auto"/>
+        <w:rPr>
+          <w:rFonts w:ascii="바탕체" w:eastAsia="바탕체" w:hAnsi="바탕체"/>
+          <w:sz w:val="22"/>
+        </w:rPr>
+      </w:pPr>
+      <w:r>
+        <w:rPr>
+          <w:rFonts w:ascii="바탕체" w:eastAsia="바탕체" w:hAnsi="바탕체" w:hint="eastAsia"/>
+          <w:sz w:val="22"/>
+        </w:rPr>
+        <w:t xml:space="preserve">9. </w:t>
+      </w:r>
+      <w:proofErr w:type="spellStart"/>
+      <w:r>
+        <w:rPr>
+          <w:rFonts w:ascii="바탕체" w:eastAsia="바탕체" w:hAnsi="바탕체" w:hint="eastAsia"/>
+          <w:sz w:val="22"/>
+        </w:rPr>
+        <w:t>뷰</w:t>
+      </w:r>
+      <w:proofErr w:type="spellEnd"/>
+      <w:r>
+        <w:rPr>
+          <w:rFonts w:ascii="바탕체" w:eastAsia="바탕체" w:hAnsi="바탕체" w:hint="eastAsia"/>
+          <w:sz w:val="22"/>
+        </w:rPr>
+        <w:t xml:space="preserve"> 포트와 가위 판정용 사각형 설정.</w:t>
+      </w:r>
+    </w:p>
+    <w:p>
+      <w:pPr>
+        <w:spacing w:line="240" w:lineRule="auto"/>
+        <w:rPr>
+          <w:rFonts w:ascii="바탕체" w:eastAsia="바탕체" w:hAnsi="바탕체"/>
+          <w:sz w:val="22"/>
+        </w:rPr>
+      </w:pPr>
+    </w:p>
+    <w:p>
+      <w:pPr>
+        <w:spacing w:line="240" w:lineRule="auto"/>
+        <w:rPr>
+          <w:rFonts w:ascii="바탕체" w:eastAsia="바탕체" w:hAnsi="바탕체"/>
           <w:sz w:val="22"/>
         </w:rPr>
       </w:pPr>
@@ -235,23 +363,21 @@
         </w:rPr>
         <w:t>---------------------------------------------------------------</w:t>
       </w:r>
-      <w:bookmarkStart w:id="0" w:name="_GoBack"/>
-      <w:bookmarkEnd w:id="0"/>
-    </w:p>
-    <w:p>
-      <w:pPr>
-        <w:spacing w:line="240" w:lineRule="auto"/>
-        <w:rPr>
-          <w:rFonts w:ascii="바탕체" w:eastAsia="바탕체" w:hAnsi="바탕체" w:hint="eastAsia"/>
-          <w:sz w:val="22"/>
-        </w:rPr>
-      </w:pPr>
-    </w:p>
-    <w:p>
-      <w:pPr>
-        <w:spacing w:line="240" w:lineRule="auto"/>
-        <w:rPr>
-          <w:rFonts w:ascii="바탕체" w:eastAsia="바탕체" w:hAnsi="바탕체" w:hint="eastAsia"/>
+    </w:p>
+    <w:p>
+      <w:pPr>
+        <w:spacing w:line="240" w:lineRule="auto"/>
+        <w:rPr>
+          <w:rFonts w:ascii="바탕체" w:eastAsia="바탕체" w:hAnsi="바탕체"/>
+          <w:sz w:val="22"/>
+        </w:rPr>
+      </w:pPr>
+    </w:p>
+    <w:p>
+      <w:pPr>
+        <w:spacing w:line="240" w:lineRule="auto"/>
+        <w:rPr>
+          <w:rFonts w:ascii="바탕체" w:eastAsia="바탕체" w:hAnsi="바탕체"/>
           <w:b/>
           <w:sz w:val="22"/>
         </w:rPr>
@@ -269,7 +395,7 @@
       <w:pPr>
         <w:spacing w:line="240" w:lineRule="auto"/>
         <w:rPr>
-          <w:rFonts w:ascii="바탕체" w:eastAsia="바탕체" w:hAnsi="바탕체" w:hint="eastAsia"/>
+          <w:rFonts w:ascii="바탕체" w:eastAsia="바탕체" w:hAnsi="바탕체"/>
           <w:sz w:val="22"/>
         </w:rPr>
       </w:pPr>
@@ -299,7 +425,7 @@
       <w:pPr>
         <w:spacing w:line="240" w:lineRule="auto"/>
         <w:rPr>
-          <w:rFonts w:ascii="바탕체" w:eastAsia="바탕체" w:hAnsi="바탕체" w:hint="eastAsia"/>
+          <w:rFonts w:ascii="바탕체" w:eastAsia="바탕체" w:hAnsi="바탕체"/>
           <w:sz w:val="22"/>
         </w:rPr>
       </w:pPr>
@@ -322,14 +448,46 @@
           <w:rFonts w:ascii="바탕체" w:eastAsia="바탕체" w:hAnsi="바탕체" w:hint="eastAsia"/>
           <w:sz w:val="22"/>
         </w:rPr>
-        <w:t xml:space="preserve"> Windows Advanced Rasterization Platform(Windows 고급 래스터화 플랫폼)</w:t>
-      </w:r>
-    </w:p>
-    <w:p>
-      <w:pPr>
-        <w:spacing w:line="240" w:lineRule="auto"/>
-        <w:rPr>
-          <w:rFonts w:ascii="바탕체" w:eastAsia="바탕체" w:hAnsi="바탕체" w:hint="eastAsia"/>
+        <w:t xml:space="preserve"> Windows Advanced </w:t>
+      </w:r>
+      <w:proofErr w:type="spellStart"/>
+      <w:r>
+        <w:rPr>
+          <w:rFonts w:ascii="바탕체" w:eastAsia="바탕체" w:hAnsi="바탕체" w:hint="eastAsia"/>
+          <w:sz w:val="22"/>
+        </w:rPr>
+        <w:t>Rasterization</w:t>
+      </w:r>
+      <w:proofErr w:type="spellEnd"/>
+      <w:r>
+        <w:rPr>
+          <w:rFonts w:ascii="바탕체" w:eastAsia="바탕체" w:hAnsi="바탕체" w:hint="eastAsia"/>
+          <w:sz w:val="22"/>
+        </w:rPr>
+        <w:t xml:space="preserve"> Platform(Windows 고급 </w:t>
+      </w:r>
+      <w:proofErr w:type="spellStart"/>
+      <w:r>
+        <w:rPr>
+          <w:rFonts w:ascii="바탕체" w:eastAsia="바탕체" w:hAnsi="바탕체" w:hint="eastAsia"/>
+          <w:sz w:val="22"/>
+        </w:rPr>
+        <w:t>래스터화</w:t>
+      </w:r>
+      <w:proofErr w:type="spellEnd"/>
+      <w:r>
+        <w:rPr>
+          <w:rFonts w:ascii="바탕체" w:eastAsia="바탕체" w:hAnsi="바탕체" w:hint="eastAsia"/>
+          <w:sz w:val="22"/>
+        </w:rPr>
+        <w:t xml:space="preserve"> 플랫폼)</w:t>
+      </w:r>
+    </w:p>
+    <w:p>
+      <w:pPr>
+        <w:spacing w:line="240" w:lineRule="auto"/>
+        <w:rPr>
+          <w:rFonts w:ascii="바탕체" w:eastAsia="바탕체" w:hAnsi="바탕체"/>
           <w:sz w:val="22"/>
         </w:rPr>
       </w:pPr>
@@ -344,16 +502,25 @@
         <w:spacing w:line="240" w:lineRule="auto"/>
         <w:ind w:leftChars="0"/>
         <w:rPr>
-          <w:rFonts w:ascii="바탕체" w:eastAsia="바탕체" w:hAnsi="바탕체" w:hint="eastAsia"/>
-          <w:sz w:val="22"/>
-        </w:rPr>
-      </w:pPr>
-      <w:r>
-        <w:rPr>
-          <w:rFonts w:ascii="바탕체" w:eastAsia="바탕체" w:hAnsi="바탕체" w:hint="eastAsia"/>
-          <w:sz w:val="22"/>
-        </w:rPr>
-        <w:t>mdxgiFactory 객체는 교환 사슬을 생성하는데 쓰인다.</w:t>
+          <w:rFonts w:ascii="바탕체" w:eastAsia="바탕체" w:hAnsi="바탕체"/>
+          <w:sz w:val="22"/>
+        </w:rPr>
+      </w:pPr>
+      <w:proofErr w:type="spellStart"/>
+      <w:r>
+        <w:rPr>
+          <w:rFonts w:ascii="바탕체" w:eastAsia="바탕체" w:hAnsi="바탕체" w:hint="eastAsia"/>
+          <w:sz w:val="22"/>
+        </w:rPr>
+        <w:t>mdxgiFactory</w:t>
+      </w:r>
+      <w:proofErr w:type="spellEnd"/>
+      <w:r>
+        <w:rPr>
+          <w:rFonts w:ascii="바탕체" w:eastAsia="바탕체" w:hAnsi="바탕체" w:hint="eastAsia"/>
+          <w:sz w:val="22"/>
+        </w:rPr>
+        <w:t xml:space="preserve"> 객체는 교환 사슬을 생성하는데 쓰인다.</w:t>
       </w:r>
     </w:p>
     <w:p>
@@ -361,7 +528,7 @@
         <w:spacing w:line="240" w:lineRule="auto"/>
         <w:ind w:firstLine="760"/>
         <w:rPr>
-          <w:rFonts w:ascii="바탕체" w:eastAsia="바탕체" w:hAnsi="바탕체" w:hint="eastAsia"/>
+          <w:rFonts w:ascii="바탕체" w:eastAsia="바탕체" w:hAnsi="바탕체"/>
           <w:sz w:val="22"/>
         </w:rPr>
       </w:pPr>
@@ -377,25 +544,25 @@
       <w:pPr>
         <w:spacing w:line="240" w:lineRule="auto"/>
         <w:rPr>
-          <w:rFonts w:ascii="바탕체" w:eastAsia="바탕체" w:hAnsi="바탕체" w:hint="eastAsia"/>
-          <w:sz w:val="22"/>
-        </w:rPr>
-      </w:pPr>
-    </w:p>
-    <w:p>
-      <w:pPr>
-        <w:spacing w:line="240" w:lineRule="auto"/>
-        <w:rPr>
-          <w:rFonts w:ascii="바탕체" w:eastAsia="바탕체" w:hAnsi="바탕체" w:hint="eastAsia"/>
-          <w:sz w:val="22"/>
-        </w:rPr>
-      </w:pPr>
-    </w:p>
-    <w:p>
-      <w:pPr>
-        <w:spacing w:line="240" w:lineRule="auto"/>
-        <w:rPr>
-          <w:rFonts w:ascii="바탕체" w:eastAsia="바탕체" w:hAnsi="바탕체" w:hint="eastAsia"/>
+          <w:rFonts w:ascii="바탕체" w:eastAsia="바탕체" w:hAnsi="바탕체"/>
+          <w:sz w:val="22"/>
+        </w:rPr>
+      </w:pPr>
+    </w:p>
+    <w:p>
+      <w:pPr>
+        <w:spacing w:line="240" w:lineRule="auto"/>
+        <w:rPr>
+          <w:rFonts w:ascii="바탕체" w:eastAsia="바탕체" w:hAnsi="바탕체"/>
+          <w:sz w:val="22"/>
+        </w:rPr>
+      </w:pPr>
+    </w:p>
+    <w:p>
+      <w:pPr>
+        <w:spacing w:line="240" w:lineRule="auto"/>
+        <w:rPr>
+          <w:rFonts w:ascii="바탕체" w:eastAsia="바탕체" w:hAnsi="바탕체"/>
           <w:b/>
           <w:sz w:val="22"/>
         </w:rPr>
@@ -413,7 +580,7 @@
       <w:pPr>
         <w:spacing w:line="240" w:lineRule="auto"/>
         <w:rPr>
-          <w:rFonts w:ascii="바탕체" w:eastAsia="바탕체" w:hAnsi="바탕체" w:hint="eastAsia"/>
+          <w:rFonts w:ascii="바탕체" w:eastAsia="바탕체" w:hAnsi="바탕체"/>
           <w:sz w:val="22"/>
         </w:rPr>
       </w:pPr>
@@ -429,7 +596,7 @@
       <w:pPr>
         <w:spacing w:line="240" w:lineRule="auto"/>
         <w:rPr>
-          <w:rFonts w:ascii="바탕체" w:eastAsia="바탕체" w:hAnsi="바탕체" w:hint="eastAsia"/>
+          <w:rFonts w:ascii="바탕체" w:eastAsia="바탕체" w:hAnsi="바탕체"/>
           <w:sz w:val="22"/>
         </w:rPr>
       </w:pPr>
@@ -445,25 +612,25 @@
       <w:pPr>
         <w:spacing w:line="240" w:lineRule="auto"/>
         <w:rPr>
-          <w:rFonts w:ascii="바탕체" w:eastAsia="바탕체" w:hAnsi="바탕체" w:hint="eastAsia"/>
-          <w:sz w:val="22"/>
-        </w:rPr>
-      </w:pPr>
-    </w:p>
-    <w:p>
-      <w:pPr>
-        <w:spacing w:line="240" w:lineRule="auto"/>
-        <w:rPr>
-          <w:rFonts w:ascii="바탕체" w:eastAsia="바탕체" w:hAnsi="바탕체" w:hint="eastAsia"/>
-          <w:sz w:val="22"/>
-        </w:rPr>
-      </w:pPr>
-    </w:p>
-    <w:p>
-      <w:pPr>
-        <w:spacing w:line="240" w:lineRule="auto"/>
-        <w:rPr>
-          <w:rFonts w:ascii="바탕체" w:eastAsia="바탕체" w:hAnsi="바탕체" w:hint="eastAsia"/>
+          <w:rFonts w:ascii="바탕체" w:eastAsia="바탕체" w:hAnsi="바탕체"/>
+          <w:sz w:val="22"/>
+        </w:rPr>
+      </w:pPr>
+    </w:p>
+    <w:p>
+      <w:pPr>
+        <w:spacing w:line="240" w:lineRule="auto"/>
+        <w:rPr>
+          <w:rFonts w:ascii="바탕체" w:eastAsia="바탕체" w:hAnsi="바탕체"/>
+          <w:sz w:val="22"/>
+        </w:rPr>
+      </w:pPr>
+    </w:p>
+    <w:p>
+      <w:pPr>
+        <w:spacing w:line="240" w:lineRule="auto"/>
+        <w:rPr>
+          <w:rFonts w:ascii="바탕체" w:eastAsia="바탕체" w:hAnsi="바탕체"/>
           <w:b/>
           <w:sz w:val="22"/>
         </w:rPr>
@@ -482,7 +649,7 @@
       <w:pPr>
         <w:spacing w:line="240" w:lineRule="auto"/>
         <w:rPr>
-          <w:rFonts w:ascii="바탕체" w:eastAsia="바탕체" w:hAnsi="바탕체" w:hint="eastAsia"/>
+          <w:rFonts w:ascii="바탕체" w:eastAsia="바탕체" w:hAnsi="바탕체"/>
           <w:sz w:val="22"/>
         </w:rPr>
       </w:pPr>
@@ -498,43 +665,61 @@
       <w:pPr>
         <w:spacing w:line="240" w:lineRule="auto"/>
         <w:rPr>
-          <w:rFonts w:ascii="바탕체" w:eastAsia="바탕체" w:hAnsi="바탕체" w:hint="eastAsia"/>
-          <w:sz w:val="22"/>
-        </w:rPr>
-      </w:pPr>
-    </w:p>
-    <w:p>
-      <w:pPr>
-        <w:spacing w:line="240" w:lineRule="auto"/>
-        <w:rPr>
-          <w:rFonts w:ascii="바탕체" w:eastAsia="바탕체" w:hAnsi="바탕체" w:hint="eastAsia"/>
-          <w:sz w:val="22"/>
-        </w:rPr>
-      </w:pPr>
-    </w:p>
-    <w:p>
-      <w:pPr>
-        <w:spacing w:line="240" w:lineRule="auto"/>
-        <w:rPr>
-          <w:rFonts w:ascii="바탕체" w:eastAsia="바탕체" w:hAnsi="바탕체" w:hint="eastAsia"/>
-          <w:b/>
-          <w:sz w:val="22"/>
-        </w:rPr>
-      </w:pPr>
-      <w:r>
-        <w:rPr>
-          <w:rFonts w:ascii="바탕체" w:eastAsia="바탕체" w:hAnsi="바탕체" w:hint="eastAsia"/>
-          <w:b/>
-          <w:sz w:val="22"/>
-        </w:rPr>
-        <w:t>4. 명령 대기열, 명령 목록 생성</w:t>
-      </w:r>
-    </w:p>
-    <w:p>
-      <w:pPr>
-        <w:spacing w:line="240" w:lineRule="auto"/>
-        <w:rPr>
-          <w:rFonts w:ascii="바탕체" w:eastAsia="바탕체" w:hAnsi="바탕체" w:hint="eastAsia"/>
+          <w:rFonts w:ascii="바탕체" w:eastAsia="바탕체" w:hAnsi="바탕체"/>
+          <w:sz w:val="22"/>
+        </w:rPr>
+      </w:pPr>
+    </w:p>
+    <w:p>
+      <w:pPr>
+        <w:spacing w:line="240" w:lineRule="auto"/>
+        <w:rPr>
+          <w:rFonts w:ascii="바탕체" w:eastAsia="바탕체" w:hAnsi="바탕체"/>
+          <w:sz w:val="22"/>
+        </w:rPr>
+      </w:pPr>
+    </w:p>
+    <w:p>
+      <w:pPr>
+        <w:spacing w:line="240" w:lineRule="auto"/>
+        <w:rPr>
+          <w:rFonts w:ascii="바탕체" w:eastAsia="바탕체" w:hAnsi="바탕체"/>
+          <w:b/>
+          <w:sz w:val="22"/>
+        </w:rPr>
+      </w:pPr>
+      <w:r>
+        <w:rPr>
+          <w:rFonts w:ascii="바탕체" w:eastAsia="바탕체" w:hAnsi="바탕체" w:hint="eastAsia"/>
+          <w:b/>
+          <w:sz w:val="22"/>
+        </w:rPr>
+        <w:t xml:space="preserve">4. 명령 </w:t>
+      </w:r>
+      <w:proofErr w:type="spellStart"/>
+      <w:r>
+        <w:rPr>
+          <w:rFonts w:ascii="바탕체" w:eastAsia="바탕체" w:hAnsi="바탕체" w:hint="eastAsia"/>
+          <w:b/>
+          <w:sz w:val="22"/>
+        </w:rPr>
+        <w:t>대기열</w:t>
+      </w:r>
+      <w:proofErr w:type="spellEnd"/>
+      <w:r>
+        <w:rPr>
+          <w:rFonts w:ascii="바탕체" w:eastAsia="바탕체" w:hAnsi="바탕체" w:hint="eastAsia"/>
+          <w:b/>
+          <w:sz w:val="22"/>
+        </w:rPr>
+        <w:t>, 명령 목록 생성</w:t>
+      </w:r>
+    </w:p>
+    <w:p>
+      <w:pPr>
+        <w:spacing w:line="240" w:lineRule="auto"/>
+        <w:rPr>
+          <w:rFonts w:ascii="바탕체" w:eastAsia="바탕체" w:hAnsi="바탕체"/>
           <w:sz w:val="22"/>
         </w:rPr>
       </w:pPr>
@@ -557,14 +742,30 @@
           <w:rFonts w:ascii="바탕체" w:eastAsia="바탕체" w:hAnsi="바탕체" w:hint="eastAsia"/>
           <w:sz w:val="22"/>
         </w:rPr>
-        <w:t xml:space="preserve"> 명령 대기열을 대표하는 인터페이스</w:t>
-      </w:r>
-    </w:p>
-    <w:p>
-      <w:pPr>
-        <w:spacing w:line="240" w:lineRule="auto"/>
-        <w:rPr>
-          <w:rFonts w:ascii="바탕체" w:eastAsia="바탕체" w:hAnsi="바탕체" w:hint="eastAsia"/>
+        <w:t xml:space="preserve"> 명령 </w:t>
+      </w:r>
+      <w:proofErr w:type="spellStart"/>
+      <w:r>
+        <w:rPr>
+          <w:rFonts w:ascii="바탕체" w:eastAsia="바탕체" w:hAnsi="바탕체" w:hint="eastAsia"/>
+          <w:sz w:val="22"/>
+        </w:rPr>
+        <w:t>대기열을</w:t>
+      </w:r>
+      <w:proofErr w:type="spellEnd"/>
+      <w:r>
+        <w:rPr>
+          <w:rFonts w:ascii="바탕체" w:eastAsia="바탕체" w:hAnsi="바탕체" w:hint="eastAsia"/>
+          <w:sz w:val="22"/>
+        </w:rPr>
+        <w:t xml:space="preserve"> 대표하는 인터페이스</w:t>
+      </w:r>
+    </w:p>
+    <w:p>
+      <w:pPr>
+        <w:spacing w:line="240" w:lineRule="auto"/>
+        <w:rPr>
+          <w:rFonts w:ascii="바탕체" w:eastAsia="바탕체" w:hAnsi="바탕체"/>
           <w:sz w:val="22"/>
         </w:rPr>
       </w:pPr>
@@ -587,14 +788,30 @@
           <w:rFonts w:ascii="바탕체" w:eastAsia="바탕체" w:hAnsi="바탕체" w:hint="eastAsia"/>
           <w:sz w:val="22"/>
         </w:rPr>
-        <w:t xml:space="preserve"> 명령 할당자를 대표하는 인터페이스</w:t>
-      </w:r>
-    </w:p>
-    <w:p>
-      <w:pPr>
-        <w:spacing w:line="240" w:lineRule="auto"/>
-        <w:rPr>
-          <w:rFonts w:ascii="바탕체" w:eastAsia="바탕체" w:hAnsi="바탕체" w:hint="eastAsia"/>
+        <w:t xml:space="preserve"> 명령 </w:t>
+      </w:r>
+      <w:proofErr w:type="spellStart"/>
+      <w:r>
+        <w:rPr>
+          <w:rFonts w:ascii="바탕체" w:eastAsia="바탕체" w:hAnsi="바탕체" w:hint="eastAsia"/>
+          <w:sz w:val="22"/>
+        </w:rPr>
+        <w:t>할당자를</w:t>
+      </w:r>
+      <w:proofErr w:type="spellEnd"/>
+      <w:r>
+        <w:rPr>
+          <w:rFonts w:ascii="바탕체" w:eastAsia="바탕체" w:hAnsi="바탕체" w:hint="eastAsia"/>
+          <w:sz w:val="22"/>
+        </w:rPr>
+        <w:t xml:space="preserve"> 대표하는 인터페이스</w:t>
+      </w:r>
+    </w:p>
+    <w:p>
+      <w:pPr>
+        <w:spacing w:line="240" w:lineRule="auto"/>
+        <w:rPr>
+          <w:rFonts w:ascii="바탕체" w:eastAsia="바탕체" w:hAnsi="바탕체"/>
           <w:sz w:val="22"/>
         </w:rPr>
       </w:pPr>
@@ -624,25 +841,25 @@
       <w:pPr>
         <w:spacing w:line="240" w:lineRule="auto"/>
         <w:rPr>
-          <w:rFonts w:ascii="바탕체" w:eastAsia="바탕체" w:hAnsi="바탕체" w:hint="eastAsia"/>
-          <w:sz w:val="22"/>
-        </w:rPr>
-      </w:pPr>
-    </w:p>
-    <w:p>
-      <w:pPr>
-        <w:spacing w:line="240" w:lineRule="auto"/>
-        <w:rPr>
-          <w:rFonts w:ascii="바탕체" w:eastAsia="바탕체" w:hAnsi="바탕체" w:hint="eastAsia"/>
-          <w:sz w:val="22"/>
-        </w:rPr>
-      </w:pPr>
-    </w:p>
-    <w:p>
-      <w:pPr>
-        <w:spacing w:line="240" w:lineRule="auto"/>
-        <w:rPr>
-          <w:rFonts w:ascii="바탕체" w:eastAsia="바탕체" w:hAnsi="바탕체" w:hint="eastAsia"/>
+          <w:rFonts w:ascii="바탕체" w:eastAsia="바탕체" w:hAnsi="바탕체"/>
+          <w:sz w:val="22"/>
+        </w:rPr>
+      </w:pPr>
+    </w:p>
+    <w:p>
+      <w:pPr>
+        <w:spacing w:line="240" w:lineRule="auto"/>
+        <w:rPr>
+          <w:rFonts w:ascii="바탕체" w:eastAsia="바탕체" w:hAnsi="바탕체"/>
+          <w:sz w:val="22"/>
+        </w:rPr>
+      </w:pPr>
+    </w:p>
+    <w:p>
+      <w:pPr>
+        <w:spacing w:line="240" w:lineRule="auto"/>
+        <w:rPr>
+          <w:rFonts w:ascii="바탕체" w:eastAsia="바탕체" w:hAnsi="바탕체"/>
           <w:b/>
           <w:sz w:val="22"/>
         </w:rPr>
@@ -660,59 +877,922 @@
       <w:pPr>
         <w:spacing w:line="240" w:lineRule="auto"/>
         <w:rPr>
-          <w:rFonts w:ascii="바탕체" w:eastAsia="바탕체" w:hAnsi="바탕체" w:hint="eastAsia"/>
-          <w:sz w:val="22"/>
-        </w:rPr>
-      </w:pPr>
-      <w:r>
-        <w:rPr>
-          <w:rFonts w:ascii="바탕체" w:eastAsia="바탕체" w:hAnsi="바탕체" w:hint="eastAsia"/>
-          <w:sz w:val="22"/>
-        </w:rPr>
-        <w:t>DXGI_SWAP_CHAIN_DESC 구조체 인스턴스의 멤버들을 생성하고자 하는 교환 사슬에 맞게 설정.</w:t>
-      </w:r>
-    </w:p>
-    <w:p>
-      <w:pPr>
-        <w:spacing w:line="240" w:lineRule="auto"/>
-        <w:rPr>
-          <w:rFonts w:ascii="바탕체" w:eastAsia="바탕체" w:hAnsi="바탕체" w:hint="eastAsia"/>
-          <w:sz w:val="22"/>
-        </w:rPr>
-      </w:pPr>
-    </w:p>
-    <w:p>
-      <w:pPr>
-        <w:spacing w:line="240" w:lineRule="auto"/>
-        <w:rPr>
-          <w:rFonts w:ascii="바탕체" w:eastAsia="바탕체" w:hAnsi="바탕체" w:hint="eastAsia"/>
-          <w:sz w:val="22"/>
-        </w:rPr>
-      </w:pPr>
-    </w:p>
-    <w:p>
-      <w:pPr>
-        <w:spacing w:line="240" w:lineRule="auto"/>
-        <w:rPr>
-          <w:rFonts w:ascii="바탕체" w:eastAsia="바탕체" w:hAnsi="바탕체" w:hint="eastAsia"/>
-          <w:sz w:val="22"/>
-        </w:rPr>
-      </w:pPr>
-    </w:p>
-    <w:p>
-      <w:pPr>
-        <w:spacing w:line="240" w:lineRule="auto"/>
-        <w:rPr>
-          <w:rFonts w:ascii="바탕체" w:eastAsia="바탕체" w:hAnsi="바탕체" w:hint="eastAsia"/>
-          <w:sz w:val="22"/>
-        </w:rPr>
-      </w:pPr>
-    </w:p>
-    <w:p>
-      <w:pPr>
-        <w:spacing w:line="240" w:lineRule="auto"/>
-        <w:rPr>
-          <w:rFonts w:ascii="바탕체" w:eastAsia="바탕체" w:hAnsi="바탕체" w:hint="eastAsia"/>
+          <w:rFonts w:ascii="바탕체" w:eastAsia="바탕체" w:hAnsi="바탕체"/>
+          <w:sz w:val="22"/>
+        </w:rPr>
+      </w:pPr>
+      <w:r>
+        <w:rPr>
+          <w:rFonts w:ascii="바탕체" w:eastAsia="바탕체" w:hAnsi="바탕체" w:hint="eastAsia"/>
+          <w:sz w:val="22"/>
+        </w:rPr>
+        <w:t xml:space="preserve">DXGI_SWAP_CHAIN_DESC 구조체 </w:t>
+      </w:r>
+      <w:proofErr w:type="spellStart"/>
+      <w:r>
+        <w:rPr>
+          <w:rFonts w:ascii="바탕체" w:eastAsia="바탕체" w:hAnsi="바탕체" w:hint="eastAsia"/>
+          <w:sz w:val="22"/>
+        </w:rPr>
+        <w:t>인스턴스의</w:t>
+      </w:r>
+      <w:proofErr w:type="spellEnd"/>
+      <w:r>
+        <w:rPr>
+          <w:rFonts w:ascii="바탕체" w:eastAsia="바탕체" w:hAnsi="바탕체" w:hint="eastAsia"/>
+          <w:sz w:val="22"/>
+        </w:rPr>
+        <w:t xml:space="preserve"> 멤버들을 생성하고자 하는 교환 사슬에 맞게 설정.</w:t>
+      </w:r>
+    </w:p>
+    <w:p>
+      <w:pPr>
+        <w:spacing w:line="240" w:lineRule="auto"/>
+        <w:rPr>
+          <w:rFonts w:ascii="바탕체" w:eastAsia="바탕체" w:hAnsi="바탕체"/>
+          <w:sz w:val="22"/>
+        </w:rPr>
+      </w:pPr>
+    </w:p>
+    <w:p>
+      <w:pPr>
+        <w:spacing w:line="240" w:lineRule="auto"/>
+        <w:rPr>
+          <w:rFonts w:ascii="바탕체" w:eastAsia="바탕체" w:hAnsi="바탕체" w:hint="eastAsia"/>
+          <w:sz w:val="22"/>
+        </w:rPr>
+      </w:pPr>
+    </w:p>
+    <w:p>
+      <w:pPr>
+        <w:spacing w:line="240" w:lineRule="auto"/>
+        <w:rPr>
+          <w:rFonts w:ascii="바탕체" w:eastAsia="바탕체" w:hAnsi="바탕체" w:hint="eastAsia"/>
+          <w:b/>
+          <w:sz w:val="22"/>
+        </w:rPr>
+      </w:pPr>
+      <w:r>
+        <w:rPr>
+          <w:rFonts w:ascii="바탕체" w:eastAsia="바탕체" w:hAnsi="바탕체" w:hint="eastAsia"/>
+          <w:b/>
+          <w:sz w:val="22"/>
+        </w:rPr>
+        <w:t xml:space="preserve">6. 서술자 </w:t>
+      </w:r>
+      <w:proofErr w:type="spellStart"/>
+      <w:r>
+        <w:rPr>
+          <w:rFonts w:ascii="바탕체" w:eastAsia="바탕체" w:hAnsi="바탕체" w:hint="eastAsia"/>
+          <w:b/>
+          <w:sz w:val="22"/>
+        </w:rPr>
+        <w:t>힙</w:t>
+      </w:r>
+      <w:proofErr w:type="spellEnd"/>
+      <w:r>
+        <w:rPr>
+          <w:rFonts w:ascii="바탕체" w:eastAsia="바탕체" w:hAnsi="바탕체" w:hint="eastAsia"/>
+          <w:b/>
+          <w:sz w:val="22"/>
+        </w:rPr>
+        <w:t xml:space="preserve"> 생성</w:t>
+      </w:r>
+    </w:p>
+    <w:p>
+      <w:pPr>
+        <w:spacing w:line="240" w:lineRule="auto"/>
+        <w:rPr>
+          <w:rFonts w:ascii="바탕체" w:eastAsia="바탕체" w:hAnsi="바탕체" w:hint="eastAsia"/>
+          <w:sz w:val="22"/>
+        </w:rPr>
+      </w:pPr>
+      <w:r>
+        <w:rPr>
+          <w:rFonts w:ascii="바탕체" w:eastAsia="바탕체" w:hAnsi="바탕체"/>
+          <w:sz w:val="22"/>
+        </w:rPr>
+        <w:t>응용</w:t>
+      </w:r>
+      <w:r>
+        <w:rPr>
+          <w:rFonts w:ascii="바탕체" w:eastAsia="바탕체" w:hAnsi="바탕체" w:hint="eastAsia"/>
+          <w:sz w:val="22"/>
+        </w:rPr>
+        <w:t xml:space="preserve"> 프로그램에 필요한 서술자/</w:t>
+      </w:r>
+      <w:proofErr w:type="spellStart"/>
+      <w:r>
+        <w:rPr>
+          <w:rFonts w:ascii="바탕체" w:eastAsia="바탕체" w:hAnsi="바탕체" w:hint="eastAsia"/>
+          <w:sz w:val="22"/>
+        </w:rPr>
+        <w:t>뷰들을</w:t>
+      </w:r>
+      <w:proofErr w:type="spellEnd"/>
+      <w:r>
+        <w:rPr>
+          <w:rFonts w:ascii="바탕체" w:eastAsia="바탕체" w:hAnsi="바탕체" w:hint="eastAsia"/>
+          <w:sz w:val="22"/>
+        </w:rPr>
+        <w:t xml:space="preserve"> 담을 서술자 </w:t>
+      </w:r>
+      <w:proofErr w:type="spellStart"/>
+      <w:r>
+        <w:rPr>
+          <w:rFonts w:ascii="바탕체" w:eastAsia="바탕체" w:hAnsi="바탕체" w:hint="eastAsia"/>
+          <w:sz w:val="22"/>
+        </w:rPr>
+        <w:t>힙을</w:t>
+      </w:r>
+      <w:proofErr w:type="spellEnd"/>
+      <w:r>
+        <w:rPr>
+          <w:rFonts w:ascii="바탕체" w:eastAsia="바탕체" w:hAnsi="바탕체" w:hint="eastAsia"/>
+          <w:sz w:val="22"/>
+        </w:rPr>
+        <w:t xml:space="preserve"> 생성.</w:t>
+      </w:r>
+    </w:p>
+    <w:p>
+      <w:pPr>
+        <w:spacing w:line="240" w:lineRule="auto"/>
+        <w:rPr>
+          <w:rFonts w:ascii="바탕체" w:eastAsia="바탕체" w:hAnsi="바탕체" w:hint="eastAsia"/>
+          <w:sz w:val="22"/>
+        </w:rPr>
+      </w:pPr>
+      <w:r>
+        <w:rPr>
+          <w:rFonts w:ascii="바탕체" w:eastAsia="바탕체" w:hAnsi="바탕체" w:hint="eastAsia"/>
+          <w:sz w:val="22"/>
+        </w:rPr>
+        <w:t>ID3D12DescriptorHeap 인터페이스로 대표.</w:t>
+      </w:r>
+    </w:p>
+    <w:p>
+      <w:pPr>
+        <w:spacing w:line="240" w:lineRule="auto"/>
+        <w:rPr>
+          <w:rFonts w:ascii="바탕체" w:eastAsia="바탕체" w:hAnsi="바탕체" w:hint="eastAsia"/>
+          <w:sz w:val="22"/>
+        </w:rPr>
+      </w:pPr>
+    </w:p>
+    <w:p>
+      <w:pPr>
+        <w:spacing w:line="240" w:lineRule="auto"/>
+        <w:rPr>
+          <w:rFonts w:ascii="바탕체" w:eastAsia="바탕체" w:hAnsi="바탕체" w:hint="eastAsia"/>
+          <w:sz w:val="22"/>
+        </w:rPr>
+      </w:pPr>
+      <w:proofErr w:type="spellStart"/>
+      <w:r>
+        <w:rPr>
+          <w:rFonts w:ascii="바탕체" w:eastAsia="바탕체" w:hAnsi="바탕체" w:hint="eastAsia"/>
+          <w:sz w:val="22"/>
+        </w:rPr>
+        <w:t>렌더</w:t>
+      </w:r>
+      <w:proofErr w:type="spellEnd"/>
+      <w:r>
+        <w:rPr>
+          <w:rFonts w:ascii="바탕체" w:eastAsia="바탕체" w:hAnsi="바탕체" w:hint="eastAsia"/>
+          <w:sz w:val="22"/>
+        </w:rPr>
+        <w:t xml:space="preserve"> 대상 </w:t>
+      </w:r>
+      <w:proofErr w:type="spellStart"/>
+      <w:r>
+        <w:rPr>
+          <w:rFonts w:ascii="바탕체" w:eastAsia="바탕체" w:hAnsi="바탕체" w:hint="eastAsia"/>
+          <w:sz w:val="22"/>
+        </w:rPr>
+        <w:t>뷰</w:t>
+      </w:r>
+      <w:proofErr w:type="spellEnd"/>
+      <w:r>
+        <w:rPr>
+          <w:rFonts w:ascii="바탕체" w:eastAsia="바탕체" w:hAnsi="바탕체" w:hint="eastAsia"/>
+          <w:sz w:val="22"/>
+        </w:rPr>
+        <w:t xml:space="preserve"> </w:t>
+      </w:r>
+      <w:r>
+        <w:rPr>
+          <w:rFonts w:ascii="바탕체" w:eastAsia="바탕체" w:hAnsi="바탕체"/>
+          <w:sz w:val="22"/>
+        </w:rPr>
+        <w:t>–</w:t>
+      </w:r>
+      <w:r>
+        <w:rPr>
+          <w:rFonts w:ascii="바탕체" w:eastAsia="바탕체" w:hAnsi="바탕체" w:hint="eastAsia"/>
+          <w:sz w:val="22"/>
+        </w:rPr>
+        <w:t xml:space="preserve"> 교환 사슬에서 </w:t>
+      </w:r>
+      <w:proofErr w:type="spellStart"/>
+      <w:r>
+        <w:rPr>
+          <w:rFonts w:ascii="바탕체" w:eastAsia="바탕체" w:hAnsi="바탕체" w:hint="eastAsia"/>
+          <w:sz w:val="22"/>
+        </w:rPr>
+        <w:t>렌더링의</w:t>
+      </w:r>
+      <w:proofErr w:type="spellEnd"/>
+      <w:r>
+        <w:rPr>
+          <w:rFonts w:ascii="바탕체" w:eastAsia="바탕체" w:hAnsi="바탕체" w:hint="eastAsia"/>
+          <w:sz w:val="22"/>
+        </w:rPr>
+        <w:t xml:space="preserve"> 대상이 되는 버퍼 자원을 서술.</w:t>
+      </w:r>
+    </w:p>
+    <w:p>
+      <w:pPr>
+        <w:spacing w:line="240" w:lineRule="auto"/>
+        <w:rPr>
+          <w:rFonts w:ascii="바탕체" w:eastAsia="바탕체" w:hAnsi="바탕체" w:hint="eastAsia"/>
+          <w:sz w:val="22"/>
+        </w:rPr>
+      </w:pPr>
+      <w:r>
+        <w:rPr>
+          <w:rFonts w:ascii="바탕체" w:eastAsia="바탕체" w:hAnsi="바탕체" w:hint="eastAsia"/>
+          <w:sz w:val="22"/>
+        </w:rPr>
+        <w:t xml:space="preserve">깊이_스텐실 </w:t>
+      </w:r>
+      <w:proofErr w:type="spellStart"/>
+      <w:r>
+        <w:rPr>
+          <w:rFonts w:ascii="바탕체" w:eastAsia="바탕체" w:hAnsi="바탕체" w:hint="eastAsia"/>
+          <w:sz w:val="22"/>
+        </w:rPr>
+        <w:t>뷰</w:t>
+      </w:r>
+      <w:proofErr w:type="spellEnd"/>
+      <w:r>
+        <w:rPr>
+          <w:rFonts w:ascii="바탕체" w:eastAsia="바탕체" w:hAnsi="바탕체" w:hint="eastAsia"/>
+          <w:sz w:val="22"/>
+        </w:rPr>
+        <w:t xml:space="preserve"> </w:t>
+      </w:r>
+      <w:r>
+        <w:rPr>
+          <w:rFonts w:ascii="바탕체" w:eastAsia="바탕체" w:hAnsi="바탕체"/>
+          <w:sz w:val="22"/>
+        </w:rPr>
+        <w:t>–</w:t>
+      </w:r>
+      <w:r>
+        <w:rPr>
+          <w:rFonts w:ascii="바탕체" w:eastAsia="바탕체" w:hAnsi="바탕체" w:hint="eastAsia"/>
+          <w:sz w:val="22"/>
+        </w:rPr>
+        <w:t xml:space="preserve"> 깊이 판정을 위한 버퍼 자원을 서술.</w:t>
+      </w:r>
+    </w:p>
+    <w:p>
+      <w:pPr>
+        <w:spacing w:line="240" w:lineRule="auto"/>
+        <w:rPr>
+          <w:rFonts w:ascii="바탕체" w:eastAsia="바탕체" w:hAnsi="바탕체" w:hint="eastAsia"/>
+          <w:sz w:val="22"/>
+        </w:rPr>
+      </w:pPr>
+    </w:p>
+    <w:p>
+      <w:pPr>
+        <w:spacing w:line="240" w:lineRule="auto"/>
+        <w:rPr>
+          <w:rFonts w:ascii="바탕체" w:eastAsia="바탕체" w:hAnsi="바탕체"/>
+          <w:sz w:val="22"/>
+        </w:rPr>
+      </w:pPr>
+    </w:p>
+    <w:p>
+      <w:pPr>
+        <w:spacing w:line="240" w:lineRule="auto"/>
+        <w:rPr>
+          <w:rFonts w:ascii="바탕체" w:eastAsia="바탕체" w:hAnsi="바탕체" w:hint="eastAsia"/>
+          <w:sz w:val="22"/>
+        </w:rPr>
+      </w:pPr>
+      <w:r>
+        <w:rPr>
+          <w:rFonts w:ascii="바탕체" w:eastAsia="바탕체" w:hAnsi="바탕체" w:hint="eastAsia"/>
+          <w:sz w:val="22"/>
+        </w:rPr>
+        <w:t>※</w:t>
+      </w:r>
+      <w:proofErr w:type="spellStart"/>
+      <w:r>
+        <w:rPr>
+          <w:rFonts w:ascii="바탕체" w:eastAsia="바탕체" w:hAnsi="바탕체" w:hint="eastAsia"/>
+          <w:sz w:val="22"/>
+        </w:rPr>
+        <w:t>CreateEventEx</w:t>
+      </w:r>
+      <w:proofErr w:type="spellEnd"/>
+      <w:r>
+        <w:rPr>
+          <w:rFonts w:ascii="바탕체" w:eastAsia="바탕체" w:hAnsi="바탕체" w:hint="eastAsia"/>
+          <w:sz w:val="22"/>
+        </w:rPr>
+        <w:t>(</w:t>
+      </w:r>
+      <w:r>
+        <w:rPr>
+          <w:rFonts w:ascii="바탕체" w:eastAsia="바탕체" w:hAnsi="바탕체"/>
+          <w:sz w:val="22"/>
+        </w:rPr>
+        <w:t>LPSECURIT</w:t>
+      </w:r>
+      <w:r>
+        <w:rPr>
+          <w:rFonts w:ascii="바탕체" w:eastAsia="바탕체" w:hAnsi="바탕체"/>
+          <w:sz w:val="22"/>
+        </w:rPr>
+        <w:t xml:space="preserve">Y_ATTRIBUTES </w:t>
+      </w:r>
+      <w:proofErr w:type="spellStart"/>
+      <w:r>
+        <w:rPr>
+          <w:rFonts w:ascii="바탕체" w:eastAsia="바탕체" w:hAnsi="바탕체"/>
+          <w:sz w:val="22"/>
+        </w:rPr>
+        <w:t>lpEventAttributes</w:t>
+      </w:r>
+      <w:proofErr w:type="spellEnd"/>
+      <w:r>
+        <w:rPr>
+          <w:rFonts w:ascii="바탕체" w:eastAsia="바탕체" w:hAnsi="바탕체"/>
+          <w:sz w:val="22"/>
+        </w:rPr>
+        <w:t>,</w:t>
+      </w:r>
+      <w:r>
+        <w:rPr>
+          <w:rFonts w:ascii="바탕체" w:eastAsia="바탕체" w:hAnsi="바탕체" w:hint="eastAsia"/>
+          <w:sz w:val="22"/>
+        </w:rPr>
+        <w:t xml:space="preserve"> </w:t>
+      </w:r>
+      <w:r>
+        <w:rPr>
+          <w:rFonts w:ascii="바탕체" w:eastAsia="바탕체" w:hAnsi="바탕체"/>
+          <w:sz w:val="22"/>
+        </w:rPr>
+        <w:t xml:space="preserve">LPCWSTR </w:t>
+      </w:r>
+      <w:proofErr w:type="spellStart"/>
+      <w:r>
+        <w:rPr>
+          <w:rFonts w:ascii="바탕체" w:eastAsia="바탕체" w:hAnsi="바탕체"/>
+          <w:sz w:val="22"/>
+        </w:rPr>
+        <w:t>lpName</w:t>
+      </w:r>
+      <w:proofErr w:type="spellEnd"/>
+      <w:r>
+        <w:rPr>
+          <w:rFonts w:ascii="바탕체" w:eastAsia="바탕체" w:hAnsi="바탕체" w:hint="eastAsia"/>
+          <w:sz w:val="22"/>
+        </w:rPr>
+        <w:t xml:space="preserve">, </w:t>
+      </w:r>
+      <w:r>
+        <w:rPr>
+          <w:rFonts w:ascii="바탕체" w:eastAsia="바탕체" w:hAnsi="바탕체"/>
+          <w:sz w:val="22"/>
+        </w:rPr>
+        <w:t xml:space="preserve">DWORD </w:t>
+      </w:r>
+      <w:proofErr w:type="spellStart"/>
+      <w:r>
+        <w:rPr>
+          <w:rFonts w:ascii="바탕체" w:eastAsia="바탕체" w:hAnsi="바탕체"/>
+          <w:sz w:val="22"/>
+        </w:rPr>
+        <w:t>dwFlags</w:t>
+      </w:r>
+      <w:proofErr w:type="spellEnd"/>
+      <w:r>
+        <w:rPr>
+          <w:rFonts w:ascii="바탕체" w:eastAsia="바탕체" w:hAnsi="바탕체"/>
+          <w:sz w:val="22"/>
+        </w:rPr>
+        <w:t xml:space="preserve">, DWORD </w:t>
+      </w:r>
+      <w:proofErr w:type="spellStart"/>
+      <w:r>
+        <w:rPr>
+          <w:rFonts w:ascii="바탕체" w:eastAsia="바탕체" w:hAnsi="바탕체"/>
+          <w:sz w:val="22"/>
+        </w:rPr>
+        <w:t>dwDesiredAccess</w:t>
+      </w:r>
+      <w:proofErr w:type="spellEnd"/>
+      <w:r>
+        <w:rPr>
+          <w:rFonts w:ascii="바탕체" w:eastAsia="바탕체" w:hAnsi="바탕체" w:hint="eastAsia"/>
+          <w:sz w:val="22"/>
+        </w:rPr>
+        <w:t>)</w:t>
+      </w:r>
+    </w:p>
+    <w:p>
+      <w:pPr>
+        <w:spacing w:line="240" w:lineRule="auto"/>
+        <w:rPr>
+          <w:rFonts w:ascii="바탕체" w:eastAsia="바탕체" w:hAnsi="바탕체"/>
+          <w:sz w:val="22"/>
+        </w:rPr>
+      </w:pPr>
+      <w:r>
+        <w:rPr>
+          <w:rFonts w:ascii="바탕체" w:eastAsia="바탕체" w:hAnsi="바탕체" w:hint="eastAsia"/>
+          <w:sz w:val="22"/>
+        </w:rPr>
+        <w:t>- 이름이 정해진 또는 이름이 없는 이벤트 객체를 열거나 생성하고 핸들 값을 반환하는 함수.</w:t>
+      </w:r>
+    </w:p>
+    <w:p>
+      <w:pPr>
+        <w:spacing w:line="240" w:lineRule="auto"/>
+        <w:rPr>
+          <w:rFonts w:ascii="바탕체" w:eastAsia="바탕체" w:hAnsi="바탕체"/>
+          <w:sz w:val="22"/>
+        </w:rPr>
+      </w:pPr>
+    </w:p>
+    <w:p>
+      <w:pPr>
+        <w:spacing w:line="240" w:lineRule="auto"/>
+        <w:rPr>
+          <w:rFonts w:ascii="바탕체" w:eastAsia="바탕체" w:hAnsi="바탕체" w:hint="eastAsia"/>
+          <w:sz w:val="22"/>
+        </w:rPr>
+      </w:pPr>
+    </w:p>
+    <w:p>
+      <w:pPr>
+        <w:spacing w:line="240" w:lineRule="auto"/>
+        <w:rPr>
+          <w:rFonts w:ascii="바탕체" w:eastAsia="바탕체" w:hAnsi="바탕체"/>
+          <w:b/>
+          <w:sz w:val="22"/>
+        </w:rPr>
+      </w:pPr>
+      <w:r>
+        <w:rPr>
+          <w:rFonts w:ascii="바탕체" w:eastAsia="바탕체" w:hAnsi="바탕체" w:hint="eastAsia"/>
+          <w:b/>
+          <w:sz w:val="22"/>
+        </w:rPr>
+        <w:lastRenderedPageBreak/>
+        <w:t xml:space="preserve">7. </w:t>
+      </w:r>
+      <w:proofErr w:type="spellStart"/>
+      <w:r>
+        <w:rPr>
+          <w:rFonts w:ascii="바탕체" w:eastAsia="바탕체" w:hAnsi="바탕체" w:hint="eastAsia"/>
+          <w:b/>
+          <w:sz w:val="22"/>
+        </w:rPr>
+        <w:t>렌더</w:t>
+      </w:r>
+      <w:proofErr w:type="spellEnd"/>
+      <w:r>
+        <w:rPr>
+          <w:rFonts w:ascii="바탕체" w:eastAsia="바탕체" w:hAnsi="바탕체" w:hint="eastAsia"/>
+          <w:b/>
+          <w:sz w:val="22"/>
+        </w:rPr>
+        <w:t xml:space="preserve"> 대상 </w:t>
+      </w:r>
+      <w:proofErr w:type="spellStart"/>
+      <w:r>
+        <w:rPr>
+          <w:rFonts w:ascii="바탕체" w:eastAsia="바탕체" w:hAnsi="바탕체" w:hint="eastAsia"/>
+          <w:b/>
+          <w:sz w:val="22"/>
+        </w:rPr>
+        <w:t>뷰</w:t>
+      </w:r>
+      <w:proofErr w:type="spellEnd"/>
+      <w:r>
+        <w:rPr>
+          <w:rFonts w:ascii="바탕체" w:eastAsia="바탕체" w:hAnsi="바탕체" w:hint="eastAsia"/>
+          <w:b/>
+          <w:sz w:val="22"/>
+        </w:rPr>
+        <w:t>(RTV) 생성</w:t>
+      </w:r>
+    </w:p>
+    <w:p>
+      <w:pPr>
+        <w:spacing w:line="240" w:lineRule="auto"/>
+        <w:rPr>
+          <w:rFonts w:ascii="바탕체" w:eastAsia="바탕체" w:hAnsi="바탕체" w:hint="eastAsia"/>
+          <w:sz w:val="22"/>
+        </w:rPr>
+      </w:pPr>
+      <w:r>
+        <w:rPr>
+          <w:rFonts w:ascii="바탕체" w:eastAsia="바탕체" w:hAnsi="바탕체" w:hint="eastAsia"/>
+          <w:sz w:val="22"/>
+        </w:rPr>
+        <w:t xml:space="preserve">-반드시 자원에 대한 </w:t>
+      </w:r>
+      <w:proofErr w:type="spellStart"/>
+      <w:r>
+        <w:rPr>
+          <w:rFonts w:ascii="바탕체" w:eastAsia="바탕체" w:hAnsi="바탕체" w:hint="eastAsia"/>
+          <w:sz w:val="22"/>
+        </w:rPr>
+        <w:t>뷰</w:t>
+      </w:r>
+      <w:proofErr w:type="spellEnd"/>
+      <w:r>
+        <w:rPr>
+          <w:rFonts w:ascii="바탕체" w:eastAsia="바탕체" w:hAnsi="바탕체" w:hint="eastAsia"/>
+          <w:sz w:val="22"/>
+        </w:rPr>
+        <w:t xml:space="preserve">(서술자)를 생성해 그 </w:t>
+      </w:r>
+      <w:proofErr w:type="spellStart"/>
+      <w:r>
+        <w:rPr>
+          <w:rFonts w:ascii="바탕체" w:eastAsia="바탕체" w:hAnsi="바탕체" w:hint="eastAsia"/>
+          <w:sz w:val="22"/>
+        </w:rPr>
+        <w:t>뷰를</w:t>
+      </w:r>
+      <w:proofErr w:type="spellEnd"/>
+      <w:r>
+        <w:rPr>
+          <w:rFonts w:ascii="바탕체" w:eastAsia="바탕체" w:hAnsi="바탕체" w:hint="eastAsia"/>
+          <w:sz w:val="22"/>
+        </w:rPr>
+        <w:t xml:space="preserve"> 파이프라인 단계에 묶어야 함.</w:t>
+      </w:r>
+    </w:p>
+    <w:p>
+      <w:pPr>
+        <w:spacing w:line="240" w:lineRule="auto"/>
+        <w:rPr>
+          <w:rFonts w:ascii="바탕체" w:eastAsia="바탕체" w:hAnsi="바탕체" w:hint="eastAsia"/>
+          <w:sz w:val="22"/>
+        </w:rPr>
+      </w:pPr>
+      <w:r>
+        <w:rPr>
+          <w:rFonts w:ascii="바탕체" w:eastAsia="바탕체" w:hAnsi="바탕체" w:hint="eastAsia"/>
+          <w:sz w:val="22"/>
+        </w:rPr>
+        <w:t xml:space="preserve">-특히, 후면 버퍼를 파이프라인의 출력 </w:t>
+      </w:r>
+      <w:proofErr w:type="spellStart"/>
+      <w:r>
+        <w:rPr>
+          <w:rFonts w:ascii="바탕체" w:eastAsia="바탕체" w:hAnsi="바탕체" w:hint="eastAsia"/>
+          <w:sz w:val="22"/>
+        </w:rPr>
+        <w:t>병합기</w:t>
+      </w:r>
+      <w:proofErr w:type="spellEnd"/>
+      <w:r>
+        <w:rPr>
+          <w:rFonts w:ascii="바탕체" w:eastAsia="바탕체" w:hAnsi="바탕체" w:hint="eastAsia"/>
+          <w:sz w:val="22"/>
+        </w:rPr>
+        <w:t>(</w:t>
+      </w:r>
+      <w:proofErr w:type="spellStart"/>
+      <w:r>
+        <w:rPr>
+          <w:rFonts w:ascii="바탕체" w:eastAsia="바탕체" w:hAnsi="바탕체" w:hint="eastAsia"/>
+          <w:sz w:val="22"/>
+        </w:rPr>
+        <w:t>outpur</w:t>
+      </w:r>
+      <w:proofErr w:type="spellEnd"/>
+      <w:r>
+        <w:rPr>
+          <w:rFonts w:ascii="바탕체" w:eastAsia="바탕체" w:hAnsi="바탕체" w:hint="eastAsia"/>
+          <w:sz w:val="22"/>
+        </w:rPr>
+        <w:t xml:space="preserve"> merger) 단계에 묶으려면 후면 버퍼에 대한 </w:t>
+      </w:r>
+      <w:proofErr w:type="spellStart"/>
+      <w:r>
+        <w:rPr>
+          <w:rFonts w:ascii="바탕체" w:eastAsia="바탕체" w:hAnsi="바탕체" w:hint="eastAsia"/>
+          <w:sz w:val="22"/>
+        </w:rPr>
+        <w:t>렌더</w:t>
+      </w:r>
+      <w:proofErr w:type="spellEnd"/>
+      <w:r>
+        <w:rPr>
+          <w:rFonts w:ascii="바탕체" w:eastAsia="바탕체" w:hAnsi="바탕체" w:hint="eastAsia"/>
+          <w:sz w:val="22"/>
+        </w:rPr>
+        <w:t xml:space="preserve"> 대상 </w:t>
+      </w:r>
+      <w:proofErr w:type="spellStart"/>
+      <w:r>
+        <w:rPr>
+          <w:rFonts w:ascii="바탕체" w:eastAsia="바탕체" w:hAnsi="바탕체" w:hint="eastAsia"/>
+          <w:sz w:val="22"/>
+        </w:rPr>
+        <w:t>뷰를</w:t>
+      </w:r>
+      <w:proofErr w:type="spellEnd"/>
+      <w:r>
+        <w:rPr>
+          <w:rFonts w:ascii="바탕체" w:eastAsia="바탕체" w:hAnsi="바탕체" w:hint="eastAsia"/>
+          <w:sz w:val="22"/>
+        </w:rPr>
+        <w:t xml:space="preserve"> 생성해야 함.</w:t>
+      </w:r>
+    </w:p>
+    <w:p>
+      <w:pPr>
+        <w:spacing w:line="240" w:lineRule="auto"/>
+        <w:rPr>
+          <w:rFonts w:ascii="바탕체" w:eastAsia="바탕체" w:hAnsi="바탕체" w:hint="eastAsia"/>
+          <w:sz w:val="22"/>
+        </w:rPr>
+      </w:pPr>
+      <w:r>
+        <w:rPr>
+          <w:rFonts w:ascii="바탕체" w:eastAsia="바탕체" w:hAnsi="바탕체" w:hint="eastAsia"/>
+          <w:sz w:val="22"/>
+        </w:rPr>
+        <w:t>-ID3D12Device</w:t>
+      </w:r>
+      <w:proofErr w:type="gramStart"/>
+      <w:r>
+        <w:rPr>
+          <w:rFonts w:ascii="바탕체" w:eastAsia="바탕체" w:hAnsi="바탕체" w:hint="eastAsia"/>
+          <w:sz w:val="22"/>
+        </w:rPr>
+        <w:t>::</w:t>
+      </w:r>
+      <w:proofErr w:type="spellStart"/>
+      <w:proofErr w:type="gramEnd"/>
+      <w:r>
+        <w:rPr>
+          <w:rFonts w:ascii="바탕체" w:eastAsia="바탕체" w:hAnsi="바탕체" w:hint="eastAsia"/>
+          <w:sz w:val="22"/>
+        </w:rPr>
+        <w:t>CreateRenderTargetView</w:t>
+      </w:r>
+      <w:proofErr w:type="spellEnd"/>
+      <w:r>
+        <w:rPr>
+          <w:rFonts w:ascii="바탕체" w:eastAsia="바탕체" w:hAnsi="바탕체" w:hint="eastAsia"/>
+          <w:sz w:val="22"/>
+        </w:rPr>
+        <w:t xml:space="preserve"> </w:t>
+      </w:r>
+      <w:proofErr w:type="spellStart"/>
+      <w:r>
+        <w:rPr>
+          <w:rFonts w:ascii="바탕체" w:eastAsia="바탕체" w:hAnsi="바탕체" w:hint="eastAsia"/>
+          <w:sz w:val="22"/>
+        </w:rPr>
+        <w:t>메서드를</w:t>
+      </w:r>
+      <w:proofErr w:type="spellEnd"/>
+      <w:r>
+        <w:rPr>
+          <w:rFonts w:ascii="바탕체" w:eastAsia="바탕체" w:hAnsi="바탕체" w:hint="eastAsia"/>
+          <w:sz w:val="22"/>
+        </w:rPr>
+        <w:t xml:space="preserve"> 이용해 생성.</w:t>
+      </w:r>
+    </w:p>
+    <w:p>
+      <w:pPr>
+        <w:spacing w:line="240" w:lineRule="auto"/>
+        <w:rPr>
+          <w:rFonts w:ascii="바탕체" w:eastAsia="바탕체" w:hAnsi="바탕체" w:hint="eastAsia"/>
+          <w:sz w:val="22"/>
+        </w:rPr>
+      </w:pPr>
+    </w:p>
+    <w:p>
+      <w:pPr>
+        <w:spacing w:line="240" w:lineRule="auto"/>
+        <w:rPr>
+          <w:rFonts w:ascii="바탕체" w:eastAsia="바탕체" w:hAnsi="바탕체" w:hint="eastAsia"/>
+          <w:sz w:val="22"/>
+        </w:rPr>
+      </w:pPr>
+    </w:p>
+    <w:p>
+      <w:pPr>
+        <w:spacing w:line="240" w:lineRule="auto"/>
+        <w:rPr>
+          <w:rFonts w:ascii="바탕체" w:eastAsia="바탕체" w:hAnsi="바탕체" w:hint="eastAsia"/>
+          <w:b/>
+          <w:sz w:val="22"/>
+        </w:rPr>
+      </w:pPr>
+      <w:r>
+        <w:rPr>
+          <w:rFonts w:ascii="바탕체" w:eastAsia="바탕체" w:hAnsi="바탕체" w:hint="eastAsia"/>
+          <w:b/>
+          <w:sz w:val="22"/>
+        </w:rPr>
+        <w:t xml:space="preserve">8. 깊이_스텐실 버퍼와 </w:t>
+      </w:r>
+      <w:proofErr w:type="spellStart"/>
+      <w:r>
+        <w:rPr>
+          <w:rFonts w:ascii="바탕체" w:eastAsia="바탕체" w:hAnsi="바탕체" w:hint="eastAsia"/>
+          <w:b/>
+          <w:sz w:val="22"/>
+        </w:rPr>
+        <w:t>뷰</w:t>
+      </w:r>
+      <w:proofErr w:type="spellEnd"/>
+      <w:r>
+        <w:rPr>
+          <w:rFonts w:ascii="바탕체" w:eastAsia="바탕체" w:hAnsi="바탕체" w:hint="eastAsia"/>
+          <w:b/>
+          <w:sz w:val="22"/>
+        </w:rPr>
+        <w:t xml:space="preserve"> 생성</w:t>
+      </w:r>
+    </w:p>
+    <w:p>
+      <w:pPr>
+        <w:spacing w:line="240" w:lineRule="auto"/>
+        <w:rPr>
+          <w:rFonts w:ascii="바탕체" w:eastAsia="바탕체" w:hAnsi="바탕체" w:hint="eastAsia"/>
+          <w:sz w:val="22"/>
+        </w:rPr>
+      </w:pPr>
+      <w:r>
+        <w:rPr>
+          <w:rFonts w:ascii="바탕체" w:eastAsia="바탕체" w:hAnsi="바탕체" w:hint="eastAsia"/>
+          <w:sz w:val="22"/>
+        </w:rPr>
+        <w:t xml:space="preserve">깊이 버퍼 </w:t>
+      </w:r>
+      <w:r>
+        <w:rPr>
+          <w:rFonts w:ascii="바탕체" w:eastAsia="바탕체" w:hAnsi="바탕체"/>
+          <w:sz w:val="22"/>
+        </w:rPr>
+        <w:t>–</w:t>
+      </w:r>
+      <w:r>
+        <w:rPr>
+          <w:rFonts w:ascii="바탕체" w:eastAsia="바탕체" w:hAnsi="바탕체" w:hint="eastAsia"/>
+          <w:sz w:val="22"/>
+        </w:rPr>
+        <w:t xml:space="preserve"> 그냥 가장 가까운 가시 물체들의 깊이 정보를 저장하는 2차원 텍스처</w:t>
+      </w:r>
+    </w:p>
+    <w:p>
+      <w:pPr>
+        <w:spacing w:line="240" w:lineRule="auto"/>
+        <w:rPr>
+          <w:rFonts w:ascii="바탕체" w:eastAsia="바탕체" w:hAnsi="바탕체" w:hint="eastAsia"/>
+          <w:sz w:val="22"/>
+        </w:rPr>
+      </w:pPr>
+    </w:p>
+    <w:p>
+      <w:pPr>
+        <w:spacing w:line="240" w:lineRule="auto"/>
+        <w:rPr>
+          <w:rFonts w:ascii="바탕체" w:eastAsia="바탕체" w:hAnsi="바탕체" w:hint="eastAsia"/>
+          <w:sz w:val="22"/>
+        </w:rPr>
+      </w:pPr>
+      <w:r>
+        <w:rPr>
+          <w:rFonts w:ascii="바탕체" w:eastAsia="바탕체" w:hAnsi="바탕체" w:hint="eastAsia"/>
+          <w:sz w:val="22"/>
+        </w:rPr>
+        <w:t xml:space="preserve">- GPU 자원들은 GPU </w:t>
+      </w:r>
+      <w:proofErr w:type="spellStart"/>
+      <w:r>
+        <w:rPr>
+          <w:rFonts w:ascii="바탕체" w:eastAsia="바탕체" w:hAnsi="바탕체" w:hint="eastAsia"/>
+          <w:sz w:val="22"/>
+        </w:rPr>
+        <w:t>힙에</w:t>
+      </w:r>
+      <w:proofErr w:type="spellEnd"/>
+      <w:r>
+        <w:rPr>
+          <w:rFonts w:ascii="바탕체" w:eastAsia="바탕체" w:hAnsi="바탕체" w:hint="eastAsia"/>
+          <w:sz w:val="22"/>
+        </w:rPr>
+        <w:t xml:space="preserve"> 존재</w:t>
+      </w:r>
+    </w:p>
+    <w:p>
+      <w:pPr>
+        <w:spacing w:line="240" w:lineRule="auto"/>
+        <w:rPr>
+          <w:rFonts w:ascii="바탕체" w:eastAsia="바탕체" w:hAnsi="바탕체" w:hint="eastAsia"/>
+          <w:sz w:val="22"/>
+        </w:rPr>
+      </w:pPr>
+      <w:r>
+        <w:rPr>
+          <w:rFonts w:ascii="바탕체" w:eastAsia="바탕체" w:hAnsi="바탕체" w:hint="eastAsia"/>
+          <w:sz w:val="22"/>
+        </w:rPr>
+        <w:t xml:space="preserve">- GPU </w:t>
+      </w:r>
+      <w:proofErr w:type="spellStart"/>
+      <w:r>
+        <w:rPr>
+          <w:rFonts w:ascii="바탕체" w:eastAsia="바탕체" w:hAnsi="바탕체" w:hint="eastAsia"/>
+          <w:sz w:val="22"/>
+        </w:rPr>
+        <w:t>힙은</w:t>
+      </w:r>
+      <w:proofErr w:type="spellEnd"/>
+      <w:r>
+        <w:rPr>
+          <w:rFonts w:ascii="바탕체" w:eastAsia="바탕체" w:hAnsi="바탕체" w:hint="eastAsia"/>
+          <w:sz w:val="22"/>
+        </w:rPr>
+        <w:t xml:space="preserve"> GPU 메모리 블록인데, 특정 속성을 가지고 있다.</w:t>
+      </w:r>
+    </w:p>
+    <w:p>
+      <w:pPr>
+        <w:spacing w:line="240" w:lineRule="auto"/>
+        <w:rPr>
+          <w:rFonts w:ascii="바탕체" w:eastAsia="바탕체" w:hAnsi="바탕체" w:hint="eastAsia"/>
+          <w:sz w:val="22"/>
+        </w:rPr>
+      </w:pPr>
+      <w:r>
+        <w:rPr>
+          <w:rFonts w:ascii="바탕체" w:eastAsia="바탕체" w:hAnsi="바탕체" w:hint="eastAsia"/>
+          <w:sz w:val="22"/>
+        </w:rPr>
+        <w:t>- 깊이_</w:t>
+      </w:r>
+      <w:bookmarkStart w:id="0" w:name="_GoBack"/>
+      <w:bookmarkEnd w:id="0"/>
+      <w:r>
+        <w:rPr>
+          <w:rFonts w:ascii="바탕체" w:eastAsia="바탕체" w:hAnsi="바탕체" w:hint="eastAsia"/>
+          <w:sz w:val="22"/>
+        </w:rPr>
+        <w:t xml:space="preserve">스텐실 버퍼를 사용하기 전에 반드시 연관된 깊이_스텐실 </w:t>
+      </w:r>
+      <w:proofErr w:type="spellStart"/>
+      <w:r>
+        <w:rPr>
+          <w:rFonts w:ascii="바탕체" w:eastAsia="바탕체" w:hAnsi="바탕체" w:hint="eastAsia"/>
+          <w:sz w:val="22"/>
+        </w:rPr>
+        <w:t>뷰를</w:t>
+      </w:r>
+      <w:proofErr w:type="spellEnd"/>
+      <w:r>
+        <w:rPr>
+          <w:rFonts w:ascii="바탕체" w:eastAsia="바탕체" w:hAnsi="바탕체" w:hint="eastAsia"/>
+          <w:sz w:val="22"/>
+        </w:rPr>
+        <w:t xml:space="preserve"> 생성해 파이프라인에 묶도록 한다.</w:t>
+      </w:r>
+    </w:p>
+    <w:p>
+      <w:pPr>
+        <w:spacing w:line="240" w:lineRule="auto"/>
+        <w:rPr>
+          <w:rFonts w:ascii="바탕체" w:eastAsia="바탕체" w:hAnsi="바탕체" w:hint="eastAsia"/>
+          <w:b/>
+          <w:sz w:val="22"/>
+        </w:rPr>
+      </w:pPr>
+    </w:p>
+    <w:p>
+      <w:pPr>
+        <w:spacing w:line="240" w:lineRule="auto"/>
+        <w:rPr>
+          <w:rFonts w:ascii="바탕체" w:eastAsia="바탕체" w:hAnsi="바탕체" w:hint="eastAsia"/>
+          <w:b/>
           <w:sz w:val="22"/>
         </w:rPr>
       </w:pPr>
@@ -862,7 +1942,7 @@
       <w:lvlText w:val="※"/>
       <w:lvlJc w:val="left"/>
       <w:pPr>
-        <w:ind w:left="760" w:hanging="360"/>
+        <w:ind w:left="786" w:hanging="360"/>
       </w:pPr>
       <w:rPr>
         <w:rFonts w:ascii="바탕체" w:eastAsia="바탕체" w:hAnsi="바탕체" w:cstheme="minorBidi" w:hint="eastAsia"/>
@@ -874,7 +1954,7 @@
       <w:lvlText w:val=""/>
       <w:lvlJc w:val="left"/>
       <w:pPr>
-        <w:ind w:left="1200" w:hanging="400"/>
+        <w:ind w:left="1226" w:hanging="400"/>
       </w:pPr>
       <w:rPr>
         <w:rFonts w:ascii="Wingdings" w:hAnsi="Wingdings" w:hint="default"/>
@@ -886,7 +1966,7 @@
       <w:lvlText w:val=""/>
       <w:lvlJc w:val="left"/>
       <w:pPr>
-        <w:ind w:left="1600" w:hanging="400"/>
+        <w:ind w:left="1626" w:hanging="400"/>
       </w:pPr>
       <w:rPr>
         <w:rFonts w:ascii="Wingdings" w:hAnsi="Wingdings" w:hint="default"/>
@@ -898,7 +1978,7 @@
       <w:lvlText w:val=""/>
       <w:lvlJc w:val="left"/>
       <w:pPr>
-        <w:ind w:left="2000" w:hanging="400"/>
+        <w:ind w:left="2026" w:hanging="400"/>
       </w:pPr>
       <w:rPr>
         <w:rFonts w:ascii="Wingdings" w:hAnsi="Wingdings" w:hint="default"/>
@@ -910,7 +1990,7 @@
       <w:lvlText w:val=""/>
       <w:lvlJc w:val="left"/>
       <w:pPr>
-        <w:ind w:left="2400" w:hanging="400"/>
+        <w:ind w:left="2426" w:hanging="400"/>
       </w:pPr>
       <w:rPr>
         <w:rFonts w:ascii="Wingdings" w:hAnsi="Wingdings" w:hint="default"/>
@@ -922,7 +2002,7 @@
       <w:lvlText w:val=""/>
       <w:lvlJc w:val="left"/>
       <w:pPr>
-        <w:ind w:left="2800" w:hanging="400"/>
+        <w:ind w:left="2826" w:hanging="400"/>
       </w:pPr>
       <w:rPr>
         <w:rFonts w:ascii="Wingdings" w:hAnsi="Wingdings" w:hint="default"/>
@@ -934,7 +2014,7 @@
       <w:lvlText w:val=""/>
       <w:lvlJc w:val="left"/>
       <w:pPr>
-        <w:ind w:left="3200" w:hanging="400"/>
+        <w:ind w:left="3226" w:hanging="400"/>
       </w:pPr>
       <w:rPr>
         <w:rFonts w:ascii="Wingdings" w:hAnsi="Wingdings" w:hint="default"/>
@@ -946,7 +2026,7 @@
       <w:lvlText w:val=""/>
       <w:lvlJc w:val="left"/>
       <w:pPr>
-        <w:ind w:left="3600" w:hanging="400"/>
+        <w:ind w:left="3626" w:hanging="400"/>
       </w:pPr>
       <w:rPr>
         <w:rFonts w:ascii="Wingdings" w:hAnsi="Wingdings" w:hint="default"/>
@@ -958,7 +2038,7 @@
       <w:lvlText w:val=""/>
       <w:lvlJc w:val="left"/>
       <w:pPr>
-        <w:ind w:left="4000" w:hanging="400"/>
+        <w:ind w:left="4026" w:hanging="400"/>
       </w:pPr>
       <w:rPr>
         <w:rFonts w:ascii="Wingdings" w:hAnsi="Wingdings" w:hint="default"/>
@@ -1079,6 +2159,232 @@
     </w:lvl>
   </w:abstractNum>
   <w:abstractNum w:abstractNumId="3">
+    <w:nsid w:val="388B7158"/>
+    <w:multiLevelType w:val="hybridMultilevel"/>
+    <w:tmpl w:val="9B6ABA9C"/>
+    <w:lvl w:ilvl="0" w:tplc="88DCDC30">
+      <w:start w:val="6"/>
+      <w:numFmt w:val="bullet"/>
+      <w:lvlText w:val="-"/>
+      <w:lvlJc w:val="left"/>
+      <w:pPr>
+        <w:ind w:left="760" w:hanging="360"/>
+      </w:pPr>
+      <w:rPr>
+        <w:rFonts w:ascii="바탕체" w:eastAsia="바탕체" w:hAnsi="바탕체" w:cstheme="minorBidi" w:hint="eastAsia"/>
+      </w:rPr>
+    </w:lvl>
+    <w:lvl w:ilvl="1" w:tplc="04090003" w:tentative="1">
+      <w:start w:val="1"/>
+      <w:numFmt w:val="bullet"/>
+      <w:lvlText w:val=""/>
+      <w:lvlJc w:val="left"/>
+      <w:pPr>
+        <w:ind w:left="1200" w:hanging="400"/>
+      </w:pPr>
+      <w:rPr>
+        <w:rFonts w:ascii="Wingdings" w:hAnsi="Wingdings" w:hint="default"/>
+      </w:rPr>
+    </w:lvl>
+    <w:lvl w:ilvl="2" w:tplc="04090005" w:tentative="1">
+      <w:start w:val="1"/>
+      <w:numFmt w:val="bullet"/>
+      <w:lvlText w:val=""/>
+      <w:lvlJc w:val="left"/>
+      <w:pPr>
+        <w:ind w:left="1600" w:hanging="400"/>
+      </w:pPr>
+      <w:rPr>
+        <w:rFonts w:ascii="Wingdings" w:hAnsi="Wingdings" w:hint="default"/>
+      </w:rPr>
+    </w:lvl>
+    <w:lvl w:ilvl="3" w:tplc="04090001" w:tentative="1">
+      <w:start w:val="1"/>
+      <w:numFmt w:val="bullet"/>
+      <w:lvlText w:val=""/>
+      <w:lvlJc w:val="left"/>
+      <w:pPr>
+        <w:ind w:left="2000" w:hanging="400"/>
+      </w:pPr>
+      <w:rPr>
+        <w:rFonts w:ascii="Wingdings" w:hAnsi="Wingdings" w:hint="default"/>
+      </w:rPr>
+    </w:lvl>
+    <w:lvl w:ilvl="4" w:tplc="04090003" w:tentative="1">
+      <w:start w:val="1"/>
+      <w:numFmt w:val="bullet"/>
+      <w:lvlText w:val=""/>
+      <w:lvlJc w:val="left"/>
+      <w:pPr>
+        <w:ind w:left="2400" w:hanging="400"/>
+      </w:pPr>
+      <w:rPr>
+        <w:rFonts w:ascii="Wingdings" w:hAnsi="Wingdings" w:hint="default"/>
+      </w:rPr>
+    </w:lvl>
+    <w:lvl w:ilvl="5" w:tplc="04090005" w:tentative="1">
+      <w:start w:val="1"/>
+      <w:numFmt w:val="bullet"/>
+      <w:lvlText w:val=""/>
+      <w:lvlJc w:val="left"/>
+      <w:pPr>
+        <w:ind w:left="2800" w:hanging="400"/>
+      </w:pPr>
+      <w:rPr>
+        <w:rFonts w:ascii="Wingdings" w:hAnsi="Wingdings" w:hint="default"/>
+      </w:rPr>
+    </w:lvl>
+    <w:lvl w:ilvl="6" w:tplc="04090001" w:tentative="1">
+      <w:start w:val="1"/>
+      <w:numFmt w:val="bullet"/>
+      <w:lvlText w:val=""/>
+      <w:lvlJc w:val="left"/>
+      <w:pPr>
+        <w:ind w:left="3200" w:hanging="400"/>
+      </w:pPr>
+      <w:rPr>
+        <w:rFonts w:ascii="Wingdings" w:hAnsi="Wingdings" w:hint="default"/>
+      </w:rPr>
+    </w:lvl>
+    <w:lvl w:ilvl="7" w:tplc="04090003" w:tentative="1">
+      <w:start w:val="1"/>
+      <w:numFmt w:val="bullet"/>
+      <w:lvlText w:val=""/>
+      <w:lvlJc w:val="left"/>
+      <w:pPr>
+        <w:ind w:left="3600" w:hanging="400"/>
+      </w:pPr>
+      <w:rPr>
+        <w:rFonts w:ascii="Wingdings" w:hAnsi="Wingdings" w:hint="default"/>
+      </w:rPr>
+    </w:lvl>
+    <w:lvl w:ilvl="8" w:tplc="04090005" w:tentative="1">
+      <w:start w:val="1"/>
+      <w:numFmt w:val="bullet"/>
+      <w:lvlText w:val=""/>
+      <w:lvlJc w:val="left"/>
+      <w:pPr>
+        <w:ind w:left="4000" w:hanging="400"/>
+      </w:pPr>
+      <w:rPr>
+        <w:rFonts w:ascii="Wingdings" w:hAnsi="Wingdings" w:hint="default"/>
+      </w:rPr>
+    </w:lvl>
+  </w:abstractNum>
+  <w:abstractNum w:abstractNumId="4">
+    <w:nsid w:val="39B1687D"/>
+    <w:multiLevelType w:val="hybridMultilevel"/>
+    <w:tmpl w:val="B7EC4DFC"/>
+    <w:lvl w:ilvl="0" w:tplc="47C83904">
+      <w:start w:val="6"/>
+      <w:numFmt w:val="bullet"/>
+      <w:lvlText w:val="-"/>
+      <w:lvlJc w:val="left"/>
+      <w:pPr>
+        <w:ind w:left="760" w:hanging="360"/>
+      </w:pPr>
+      <w:rPr>
+        <w:rFonts w:ascii="바탕체" w:eastAsia="바탕체" w:hAnsi="바탕체" w:cstheme="minorBidi" w:hint="eastAsia"/>
+      </w:rPr>
+    </w:lvl>
+    <w:lvl w:ilvl="1" w:tplc="04090003" w:tentative="1">
+      <w:start w:val="1"/>
+      <w:numFmt w:val="bullet"/>
+      <w:lvlText w:val=""/>
+      <w:lvlJc w:val="left"/>
+      <w:pPr>
+        <w:ind w:left="1200" w:hanging="400"/>
+      </w:pPr>
+      <w:rPr>
+        <w:rFonts w:ascii="Wingdings" w:hAnsi="Wingdings" w:hint="default"/>
+      </w:rPr>
+    </w:lvl>
+    <w:lvl w:ilvl="2" w:tplc="04090005" w:tentative="1">
+      <w:start w:val="1"/>
+      <w:numFmt w:val="bullet"/>
+      <w:lvlText w:val=""/>
+      <w:lvlJc w:val="left"/>
+      <w:pPr>
+        <w:ind w:left="1600" w:hanging="400"/>
+      </w:pPr>
+      <w:rPr>
+        <w:rFonts w:ascii="Wingdings" w:hAnsi="Wingdings" w:hint="default"/>
+      </w:rPr>
+    </w:lvl>
+    <w:lvl w:ilvl="3" w:tplc="04090001" w:tentative="1">
+      <w:start w:val="1"/>
+      <w:numFmt w:val="bullet"/>
+      <w:lvlText w:val=""/>
+      <w:lvlJc w:val="left"/>
+      <w:pPr>
+        <w:ind w:left="2000" w:hanging="400"/>
+      </w:pPr>
+      <w:rPr>
+        <w:rFonts w:ascii="Wingdings" w:hAnsi="Wingdings" w:hint="default"/>
+      </w:rPr>
+    </w:lvl>
+    <w:lvl w:ilvl="4" w:tplc="04090003" w:tentative="1">
+      <w:start w:val="1"/>
+      <w:numFmt w:val="bullet"/>
+      <w:lvlText w:val=""/>
+      <w:lvlJc w:val="left"/>
+      <w:pPr>
+        <w:ind w:left="2400" w:hanging="400"/>
+      </w:pPr>
+      <w:rPr>
+        <w:rFonts w:ascii="Wingdings" w:hAnsi="Wingdings" w:hint="default"/>
+      </w:rPr>
+    </w:lvl>
+    <w:lvl w:ilvl="5" w:tplc="04090005" w:tentative="1">
+      <w:start w:val="1"/>
+      <w:numFmt w:val="bullet"/>
+      <w:lvlText w:val=""/>
+      <w:lvlJc w:val="left"/>
+      <w:pPr>
+        <w:ind w:left="2800" w:hanging="400"/>
+      </w:pPr>
+      <w:rPr>
+        <w:rFonts w:ascii="Wingdings" w:hAnsi="Wingdings" w:hint="default"/>
+      </w:rPr>
+    </w:lvl>
+    <w:lvl w:ilvl="6" w:tplc="04090001" w:tentative="1">
+      <w:start w:val="1"/>
+      <w:numFmt w:val="bullet"/>
+      <w:lvlText w:val=""/>
+      <w:lvlJc w:val="left"/>
+      <w:pPr>
+        <w:ind w:left="3200" w:hanging="400"/>
+      </w:pPr>
+      <w:rPr>
+        <w:rFonts w:ascii="Wingdings" w:hAnsi="Wingdings" w:hint="default"/>
+      </w:rPr>
+    </w:lvl>
+    <w:lvl w:ilvl="7" w:tplc="04090003" w:tentative="1">
+      <w:start w:val="1"/>
+      <w:numFmt w:val="bullet"/>
+      <w:lvlText w:val=""/>
+      <w:lvlJc w:val="left"/>
+      <w:pPr>
+        <w:ind w:left="3600" w:hanging="400"/>
+      </w:pPr>
+      <w:rPr>
+        <w:rFonts w:ascii="Wingdings" w:hAnsi="Wingdings" w:hint="default"/>
+      </w:rPr>
+    </w:lvl>
+    <w:lvl w:ilvl="8" w:tplc="04090005" w:tentative="1">
+      <w:start w:val="1"/>
+      <w:numFmt w:val="bullet"/>
+      <w:lvlText w:val=""/>
+      <w:lvlJc w:val="left"/>
+      <w:pPr>
+        <w:ind w:left="4000" w:hanging="400"/>
+      </w:pPr>
+      <w:rPr>
+        <w:rFonts w:ascii="Wingdings" w:hAnsi="Wingdings" w:hint="default"/>
+      </w:rPr>
+    </w:lvl>
+  </w:abstractNum>
+  <w:abstractNum w:abstractNumId="5">
     <w:nsid w:val="701B7C86"/>
     <w:multiLevelType w:val="hybridMultilevel"/>
     <w:tmpl w:val="BBF65104"/>
@@ -1192,7 +2498,7 @@
     </w:lvl>
   </w:abstractNum>
   <w:num w:numId="1">
-    <w:abstractNumId w:val="3"/>
+    <w:abstractNumId w:val="5"/>
   </w:num>
   <w:num w:numId="2">
     <w:abstractNumId w:val="2"/>
@@ -1202,6 +2508,12 @@
   </w:num>
   <w:num w:numId="4">
     <w:abstractNumId w:val="1"/>
+  </w:num>
+  <w:num w:numId="5">
+    <w:abstractNumId w:val="4"/>
+  </w:num>
+  <w:num w:numId="6">
+    <w:abstractNumId w:val="3"/>
   </w:num>
 </w:numbering>
 </file>

</xml_diff>